<commit_message>
Modifications cahier des charges
</commit_message>
<xml_diff>
--- a/Cahier des charges/versions/Cahier des charges.docx
+++ b/Cahier des charges/versions/Cahier des charges.docx
@@ -1,12 +1,12 @@
 
 <file path=word/document.xml><?xml version="1.0" encoding="utf-8"?>
-<w:document xmlns:wpc="http://schemas.microsoft.com/office/word/2010/wordprocessingCanvas" xmlns:mo="http://schemas.microsoft.com/office/mac/office/2008/main" xmlns:mc="http://schemas.openxmlformats.org/markup-compatibility/2006" xmlns:mv="urn:schemas-microsoft-com:mac:vml" xmlns:o="urn:schemas-microsoft-com:office:office" xmlns:r="http://schemas.openxmlformats.org/officeDocument/2006/relationships" xmlns:m="http://schemas.openxmlformats.org/officeDocument/2006/math" xmlns:v="urn:schemas-microsoft-com:vml" xmlns:wp14="http://schemas.microsoft.com/office/word/2010/wordprocessingDrawing" xmlns:wp="http://schemas.openxmlformats.org/drawingml/2006/wordprocessingDrawing" xmlns:w10="urn:schemas-microsoft-com:office:word" xmlns:w="http://schemas.openxmlformats.org/wordprocessingml/2006/main" xmlns:w14="http://schemas.microsoft.com/office/word/2010/wordml" xmlns:w15="http://schemas.microsoft.com/office/word/2012/wordml" xmlns:wpg="http://schemas.microsoft.com/office/word/2010/wordprocessingGroup" xmlns:wpi="http://schemas.microsoft.com/office/word/2010/wordprocessingInk" xmlns:wne="http://schemas.microsoft.com/office/word/2006/wordml" xmlns:wps="http://schemas.microsoft.com/office/word/2010/wordprocessingShape" mc:Ignorable="w14 w15 wp14">
+<w:document xmlns:wpc="http://schemas.microsoft.com/office/word/2010/wordprocessingCanvas" xmlns:mc="http://schemas.openxmlformats.org/markup-compatibility/2006" xmlns:o="urn:schemas-microsoft-com:office:office" xmlns:r="http://schemas.openxmlformats.org/officeDocument/2006/relationships" xmlns:m="http://schemas.openxmlformats.org/officeDocument/2006/math" xmlns:v="urn:schemas-microsoft-com:vml" xmlns:wp14="http://schemas.microsoft.com/office/word/2010/wordprocessingDrawing" xmlns:wp="http://schemas.openxmlformats.org/drawingml/2006/wordprocessingDrawing" xmlns:w10="urn:schemas-microsoft-com:office:word" xmlns:w="http://schemas.openxmlformats.org/wordprocessingml/2006/main" xmlns:w14="http://schemas.microsoft.com/office/word/2010/wordml" xmlns:w15="http://schemas.microsoft.com/office/word/2012/wordml" xmlns:wpg="http://schemas.microsoft.com/office/word/2010/wordprocessingGroup" xmlns:wpi="http://schemas.microsoft.com/office/word/2010/wordprocessingInk" xmlns:wne="http://schemas.microsoft.com/office/word/2006/wordml" xmlns:wps="http://schemas.microsoft.com/office/word/2010/wordprocessingShape" mc:Ignorable="w14 w15 wp14">
   <w:body>
     <w:p>
       <w:r>
         <w:rPr>
           <w:noProof/>
-          <w:lang w:val="fr-FR" w:eastAsia="zh-CN"/>
+          <w:lang w:eastAsia="fr-CH"/>
         </w:rPr>
         <w:drawing>
           <wp:inline distT="0" distB="0" distL="0" distR="0" wp14:anchorId="4610BEBF" wp14:editId="0B726F0B">
@@ -225,7 +225,7 @@
           <w:noProof/>
           <w:sz w:val="24"/>
           <w:szCs w:val="24"/>
-          <w:lang w:val="fr-FR" w:eastAsia="zh-CN"/>
+          <w:lang w:eastAsia="fr-CH"/>
         </w:rPr>
         <mc:AlternateContent>
           <mc:Choice Requires="wps">
@@ -299,7 +299,7 @@
               </wp:anchor>
             </w:drawing>
           </mc:Choice>
-          <mc:Fallback>
+          <mc:Fallback xmlns:mv="urn:schemas-microsoft-com:mac:vml" xmlns:mo="http://schemas.microsoft.com/office/mac/office/2008/main">
             <w:pict>
               <v:shapetype w14:anchorId="5D84EB07" id="_x0000_t202" coordsize="21600,21600" o:spt="202" path="m0,0l0,21600,21600,21600,21600,0xe">
                 <v:stroke joinstyle="miter"/>
@@ -371,19 +371,8 @@
           <w:sz w:val="30"/>
           <w:szCs w:val="30"/>
         </w:rPr>
-        <w:t xml:space="preserve">Grégory </w:t>
-      </w:r>
-      <w:proofErr w:type="spellStart"/>
-      <w:r>
-        <w:rPr>
-          <w:rFonts w:cstheme="minorHAnsi"/>
-          <w:b/>
-          <w:sz w:val="30"/>
-          <w:szCs w:val="30"/>
-        </w:rPr>
-        <w:t>Ducrey</w:t>
-      </w:r>
-      <w:proofErr w:type="spellEnd"/>
+        <w:t>Grégory Ducrey</w:t>
+      </w:r>
     </w:p>
     <w:p>
       <w:pPr>
@@ -478,7 +467,6 @@
         </w:rPr>
         <w:tab/>
       </w:r>
-      <w:proofErr w:type="spellStart"/>
       <w:r>
         <w:rPr>
           <w:b/>
@@ -487,7 +475,6 @@
         </w:rPr>
         <w:t>Houda</w:t>
       </w:r>
-      <w:proofErr w:type="spellEnd"/>
       <w:r>
         <w:rPr>
           <w:b/>
@@ -560,18 +547,8 @@
           <w:sz w:val="24"/>
           <w:szCs w:val="24"/>
         </w:rPr>
-        <w:t xml:space="preserve">Dr. Claire </w:t>
-      </w:r>
-      <w:proofErr w:type="spellStart"/>
-      <w:r>
-        <w:rPr>
-          <w:b/>
-          <w:sz w:val="24"/>
-          <w:szCs w:val="24"/>
-        </w:rPr>
-        <w:t>Korkmaz</w:t>
-      </w:r>
-      <w:proofErr w:type="spellEnd"/>
+        <w:t>Dr. Claire Korkmaz</w:t>
+      </w:r>
     </w:p>
     <w:p>
       <w:pPr>
@@ -589,7 +566,7 @@
           <w:noProof/>
           <w:sz w:val="24"/>
           <w:szCs w:val="24"/>
-          <w:lang w:val="fr-FR" w:eastAsia="zh-CN"/>
+          <w:lang w:eastAsia="fr-CH"/>
         </w:rPr>
         <w:drawing>
           <wp:anchor distT="0" distB="0" distL="114300" distR="114300" simplePos="0" relativeHeight="251658240" behindDoc="0" locked="0" layoutInCell="1" allowOverlap="1" wp14:anchorId="4900738C" wp14:editId="315D9BC6">
@@ -687,6 +664,15 @@
     </w:p>
     <w:sdt>
       <w:sdtPr>
+        <w:rPr>
+          <w:rFonts w:asciiTheme="minorHAnsi" w:eastAsiaTheme="minorHAnsi" w:hAnsiTheme="minorHAnsi" w:cstheme="minorBidi"/>
+          <w:b w:val="0"/>
+          <w:bCs w:val="0"/>
+          <w:color w:val="auto"/>
+          <w:sz w:val="22"/>
+          <w:szCs w:val="22"/>
+          <w:lang w:val="fr-CH" w:eastAsia="en-US"/>
+        </w:rPr>
         <w:id w:val="236598294"/>
         <w:docPartObj>
           <w:docPartGallery w:val="Table of Contents"/>
@@ -695,12 +681,7 @@
       </w:sdtPr>
       <w:sdtEndPr>
         <w:rPr>
-          <w:rFonts w:asciiTheme="minorHAnsi" w:eastAsiaTheme="minorHAnsi" w:hAnsiTheme="minorHAnsi" w:cstheme="minorBidi"/>
           <w:noProof/>
-          <w:color w:val="auto"/>
-          <w:sz w:val="22"/>
-          <w:szCs w:val="22"/>
-          <w:lang w:val="fr-CH" w:eastAsia="en-US"/>
         </w:rPr>
       </w:sdtEndPr>
       <w:sdtContent>
@@ -1715,16 +1696,15 @@
               <w:rPr>
                 <w:rFonts w:asciiTheme="minorHAnsi" w:hAnsiTheme="minorHAnsi"/>
               </w:rPr>
-              <w:t xml:space="preserve">G. </w:t>
-            </w:r>
-            <w:proofErr w:type="spellStart"/>
+              <w:t>G. Ducrey</w:t>
+            </w:r>
             <w:r>
               <w:rPr>
                 <w:rFonts w:asciiTheme="minorHAnsi" w:hAnsiTheme="minorHAnsi"/>
               </w:rPr>
-              <w:t>Ducrey</w:t>
-            </w:r>
-            <w:proofErr w:type="spellEnd"/>
+              <w:br/>
+              <w:t>N. Fuchs</w:t>
+            </w:r>
           </w:p>
         </w:tc>
         <w:tc>
@@ -1773,35 +1753,14 @@
         <w:t xml:space="preserve">Le projet début en semaine </w:t>
       </w:r>
       <w:r>
-        <w:t xml:space="preserve">P1 et termine en semaine P12. Il est réalisé par M. Nicolas Fuchs et M. Grégory </w:t>
-      </w:r>
-      <w:proofErr w:type="spellStart"/>
-      <w:r>
-        <w:t>Ducrey</w:t>
-      </w:r>
-      <w:proofErr w:type="spellEnd"/>
-      <w:r>
-        <w:t xml:space="preserve"> sous la supervision de Mme. Sa</w:t>
-      </w:r>
-      <w:r>
-        <w:t xml:space="preserve">ndy Ingram et Mme </w:t>
-      </w:r>
-      <w:proofErr w:type="spellStart"/>
-      <w:r>
-        <w:t>Houda</w:t>
-      </w:r>
-      <w:proofErr w:type="spellEnd"/>
-      <w:r>
-        <w:t xml:space="preserve"> Chabbi pour la mandante le </w:t>
-      </w:r>
-      <w:r>
-        <w:t xml:space="preserve">Dr. Claire </w:t>
-      </w:r>
-      <w:proofErr w:type="spellStart"/>
-      <w:r>
-        <w:t>Korkmaz</w:t>
-      </w:r>
-      <w:proofErr w:type="spellEnd"/>
+        <w:t>P1 et termine en semaine P12. Il est réalisé par M. Nicolas Fuchs et M. Grégory Ducrey sous la supervision de Mme. Sa</w:t>
+      </w:r>
+      <w:r>
+        <w:t xml:space="preserve">ndy Ingram et Mme Houda Chabbi pour la mandante le </w:t>
+      </w:r>
+      <w:r>
+        <w:t>Dr. Claire Korkmaz</w:t>
+      </w:r>
       <w:r>
         <w:t>.</w:t>
       </w:r>
@@ -1818,15 +1777,7 @@
     </w:p>
     <w:p>
       <w:r>
-        <w:t xml:space="preserve">Selon le monitorage suisse de l'addiction, un peu plus de 7% des jeunes Suisses entre 15 et 19 ans utilisent le Web de manière compulsive et problématique (addiction aux jeux de rôle en ligne, jeux d'argent, négligence des devoirs et des activités hors-ligne). L'objectif du projet est de concevoir et développer une application minimisant l'effet des </w:t>
-      </w:r>
-      <w:proofErr w:type="spellStart"/>
-      <w:r>
-        <w:t>stimulis</w:t>
-      </w:r>
-      <w:proofErr w:type="spellEnd"/>
-      <w:r>
-        <w:t xml:space="preserve"> addictifs, et redonnant le contrôle aux "consommateurs". Pour cela, un monitoring automatique des activités du consommateur (avec son consentement) doit être mise en place suivi de mesures de sensibilisation proposées en temps-réel.</w:t>
+        <w:t>Selon le monitorage suisse de l'addiction, un peu plus de 7% des jeunes Suisses entre 15 et 19 ans utilisent le Web de manière compulsive et problématique (addiction aux jeux de rôle en ligne, jeux d'argent, négligence des devoirs et des activités hors-ligne). L'objectif du projet est de concevoir et développer une application minimisant l'effet des stimulis addictifs, et redonnant le contrôle aux "consommateurs". Pour cela, un monitoring automatique des activités du consommateur (avec son consentement) doit être mise en place suivi de mesures de sensibilisation proposées en temps-réel.</w:t>
       </w:r>
     </w:p>
     <w:p>
@@ -1841,10 +1792,25 @@
     </w:p>
     <w:p>
       <w:r>
-        <w:t xml:space="preserve">Ce réalisation de ce projet doit permettre de fournir au client </w:t>
-      </w:r>
-      <w:r>
-        <w:t>un outil qui va aider les enfants et adolescents à gérer le temps passé sur l’écran et à prendre conscience des risques liés à une utilisation abusive des technologies modernes.</w:t>
+        <w:t>La</w:t>
+      </w:r>
+      <w:r>
+        <w:t xml:space="preserve"> réalisation de ce projet </w:t>
+      </w:r>
+      <w:r>
+        <w:t>permet</w:t>
+      </w:r>
+      <w:r>
+        <w:t xml:space="preserve"> de fournir au client </w:t>
+      </w:r>
+      <w:r>
+        <w:t>un outil qui va aider les enfants et adoles</w:t>
+      </w:r>
+      <w:r>
+        <w:t>cents à gérer le temps passé devant</w:t>
+      </w:r>
+      <w:r>
+        <w:t xml:space="preserve"> l’écran et à prendre conscience des risques liés à une utilisation abusive des technologies modernes.</w:t>
       </w:r>
     </w:p>
     <w:p>
@@ -1859,12 +1825,15 @@
     </w:p>
     <w:p>
       <w:r>
-        <w:t>Le mandant n’a pas de souhaits particuliers par rapport à la technologie utilisée. Il désire que nous lui fassions une proposition d’application permettant de réaliser sa demande. Il est donc possible de faire :</w:t>
-      </w:r>
-    </w:p>
-    <w:p>
-      <w:pPr>
-        <w:pStyle w:val="Pardeliste"/>
+        <w:t>Le mandant n’a pas de souhait particulier</w:t>
+      </w:r>
+      <w:r>
+        <w:t xml:space="preserve"> par rapport à la technologie utilisée. Il désire que nous lui fassions une proposition d’application permettant de réaliser sa demande. Il est donc possible de faire :</w:t>
+      </w:r>
+    </w:p>
+    <w:p>
+      <w:pPr>
+        <w:pStyle w:val="Paragraphedeliste"/>
         <w:numPr>
           <w:ilvl w:val="0"/>
           <w:numId w:val="5"/>
@@ -1876,7 +1845,7 @@
     </w:p>
     <w:p>
       <w:pPr>
-        <w:pStyle w:val="Pardeliste"/>
+        <w:pStyle w:val="Paragraphedeliste"/>
         <w:numPr>
           <w:ilvl w:val="0"/>
           <w:numId w:val="5"/>
@@ -1888,7 +1857,7 @@
     </w:p>
     <w:p>
       <w:pPr>
-        <w:pStyle w:val="Pardeliste"/>
+        <w:pStyle w:val="Paragraphedeliste"/>
         <w:numPr>
           <w:ilvl w:val="0"/>
           <w:numId w:val="5"/>
@@ -1900,7 +1869,7 @@
     </w:p>
     <w:p>
       <w:pPr>
-        <w:pStyle w:val="Pardeliste"/>
+        <w:pStyle w:val="Paragraphedeliste"/>
         <w:numPr>
           <w:ilvl w:val="0"/>
           <w:numId w:val="5"/>
@@ -1958,7 +1927,7 @@
     </w:p>
     <w:p>
       <w:pPr>
-        <w:pStyle w:val="Pardeliste"/>
+        <w:pStyle w:val="Paragraphedeliste"/>
         <w:numPr>
           <w:ilvl w:val="0"/>
           <w:numId w:val="6"/>
@@ -1970,24 +1939,25 @@
     </w:p>
     <w:p>
       <w:pPr>
-        <w:pStyle w:val="Pardeliste"/>
+        <w:pStyle w:val="Paragraphedeliste"/>
         <w:numPr>
           <w:ilvl w:val="0"/>
           <w:numId w:val="6"/>
         </w:numPr>
       </w:pPr>
       <w:r>
-        <w:t xml:space="preserve">Permettre un temps d’utilisation </w:t>
-      </w:r>
-      <w:proofErr w:type="spellStart"/>
-      <w:r>
-        <w:t>paramètrable</w:t>
-      </w:r>
-      <w:proofErr w:type="spellEnd"/>
-    </w:p>
-    <w:p>
-      <w:pPr>
-        <w:pStyle w:val="Pardeliste"/>
+        <w:t>Permett</w:t>
+      </w:r>
+      <w:r>
+        <w:t>re un temps d’utilisation paramé</w:t>
+      </w:r>
+      <w:r>
+        <w:t>trable</w:t>
+      </w:r>
+    </w:p>
+    <w:p>
+      <w:pPr>
+        <w:pStyle w:val="Paragraphedeliste"/>
         <w:numPr>
           <w:ilvl w:val="0"/>
           <w:numId w:val="6"/>
@@ -2002,27 +1972,19 @@
     </w:p>
     <w:p>
       <w:pPr>
-        <w:pStyle w:val="Pardeliste"/>
+        <w:pStyle w:val="Paragraphedeliste"/>
         <w:numPr>
           <w:ilvl w:val="0"/>
           <w:numId w:val="6"/>
         </w:numPr>
       </w:pPr>
       <w:r>
-        <w:t xml:space="preserve">Sortir l’utilisateur de son </w:t>
-      </w:r>
-      <w:proofErr w:type="spellStart"/>
-      <w:r>
-        <w:t>stimulis</w:t>
-      </w:r>
-      <w:proofErr w:type="spellEnd"/>
-      <w:r>
-        <w:t xml:space="preserve"> addictif et lui redonner le contrôle dans une idée de « responsabilisation »</w:t>
-      </w:r>
-    </w:p>
-    <w:p>
-      <w:pPr>
-        <w:pStyle w:val="Pardeliste"/>
+        <w:t>Sortir l’utilisateur de son stimulis addictif et lui redonner le contrôle dans une idée de « responsabilisation »</w:t>
+      </w:r>
+    </w:p>
+    <w:p>
+      <w:pPr>
+        <w:pStyle w:val="Paragraphedeliste"/>
         <w:numPr>
           <w:ilvl w:val="0"/>
           <w:numId w:val="6"/>
@@ -2034,99 +1996,104 @@
     </w:p>
     <w:p>
       <w:pPr>
-        <w:pStyle w:val="Pardeliste"/>
+        <w:pStyle w:val="Paragraphedeliste"/>
         <w:numPr>
           <w:ilvl w:val="0"/>
           <w:numId w:val="6"/>
         </w:numPr>
       </w:pPr>
       <w:r>
-        <w:t>Permettre le choix de paramètres en fonction de l’âge de l’utilisateur de la technologie (</w:t>
-      </w:r>
-      <w:proofErr w:type="spellStart"/>
-      <w:r>
-        <w:t>lees</w:t>
-      </w:r>
-      <w:proofErr w:type="spellEnd"/>
-      <w:r>
-        <w:t xml:space="preserve"> risques d’utilisations ne sont pas les mêmes</w:t>
-      </w:r>
-      <w:bookmarkStart w:id="6" w:name="_GoBack"/>
+        <w:t>Permettre le choix de paramètres en fonction de l’âge de l’u</w:t>
+      </w:r>
+      <w:r>
+        <w:t>tilisateur de la technologie (l</w:t>
+      </w:r>
+      <w:r>
+        <w:t>es risques d’utilisations ne sont pas les mêmes pour un enfant de 8 ans qu’un adolescent de 14 ans)</w:t>
+      </w:r>
+    </w:p>
+    <w:p>
+      <w:r>
+        <w:t>Il est donc nécessaire pour ce projet de passer par une phase d’analyse assez conséquente pour effectuer les meilleurs choix lors de la réalisation.</w:t>
+      </w:r>
+    </w:p>
+    <w:p>
+      <w:pPr>
+        <w:pStyle w:val="Titre2"/>
+      </w:pPr>
+      <w:bookmarkStart w:id="6" w:name="_Toc507427607"/>
+      <w:r>
+        <w:t>Secondaires</w:t>
+      </w:r>
       <w:bookmarkEnd w:id="6"/>
-      <w:r>
-        <w:t xml:space="preserve"> pour un enfant de 8 ans qu’un adolescent de 14 ans)</w:t>
-      </w:r>
-    </w:p>
-    <w:p>
-      <w:r>
-        <w:t>Il est donc nécessaire pour ce projet de passer par une phase d’analyse assez conséquente pour effectuer les meilleurs choix lors de la réalisation.</w:t>
-      </w:r>
-    </w:p>
-    <w:p>
-      <w:pPr>
-        <w:pStyle w:val="Titre2"/>
-      </w:pPr>
-      <w:bookmarkStart w:id="7" w:name="_Toc507427607"/>
-      <w:r>
-        <w:t>Secondaires</w:t>
+    </w:p>
+    <w:p>
+      <w:r>
+        <w:t xml:space="preserve">Le </w:t>
+      </w:r>
+      <w:r>
+        <w:t>produit doit également</w:t>
+      </w:r>
+      <w:r>
+        <w:t xml:space="preserve"> servir à encourager les utilisateurs à faire autre chose que d’être devant un écran. C’est pourquoi il est intéressant de développer une partie où l’utilisateur gagne des points</w:t>
+      </w:r>
+      <w:r>
+        <w:t xml:space="preserve"> </w:t>
+      </w:r>
+      <w:r>
+        <w:t>lorsqu’il n’est pas devant son ordinateur ou son smartphone.</w:t>
+      </w:r>
+    </w:p>
+    <w:p>
+      <w:r>
+        <w:t>Ces points servent à gagner du temps d’</w:t>
+      </w:r>
+      <w:r>
+        <w:t>utilisation de la plateforme</w:t>
+      </w:r>
+      <w:r>
+        <w:t>. Par exemple, si l’utilisateur n’est pas sur son smartphone entre 06h00 et 10h00, il gagne 15 minutes d’</w:t>
+      </w:r>
+      <w:r>
+        <w:t>utilisation de jeux flash. Le reste du temps</w:t>
+      </w:r>
+      <w:r>
+        <w:t>,</w:t>
+      </w:r>
+      <w:r>
+        <w:t xml:space="preserve"> les jeux sont bloqués.</w:t>
+      </w:r>
+    </w:p>
+    <w:p>
+      <w:pPr>
+        <w:pStyle w:val="Titre1"/>
+      </w:pPr>
+      <w:bookmarkStart w:id="7" w:name="_Toc507427608"/>
+      <w:r>
+        <w:t>Activités</w:t>
       </w:r>
       <w:bookmarkEnd w:id="7"/>
     </w:p>
     <w:p>
       <w:r>
-        <w:t xml:space="preserve">Le </w:t>
-      </w:r>
-      <w:r>
-        <w:t>produit doit également</w:t>
-      </w:r>
-      <w:r>
-        <w:t xml:space="preserve"> servir à encourager les utilisateurs à faire autre chose que d’être devant un écran. C’est pourquoi il est intéressant de développer une partie où l’utilisateur gagne des points</w:t>
-      </w:r>
-      <w:r>
-        <w:t xml:space="preserve"> </w:t>
-      </w:r>
-      <w:r>
-        <w:t>lorsqu’il n’est pas devant son ordinateur ou son smartphone.</w:t>
-      </w:r>
-    </w:p>
-    <w:p>
-      <w:r>
-        <w:t>Ces points servent à gagner du temps d’</w:t>
-      </w:r>
-      <w:r>
-        <w:t>utilisation de la plateforme</w:t>
-      </w:r>
-      <w:r>
-        <w:t>. Par exemple, si l’utilisateur n’est pas sur son smartphone entre 06h00 et 10h00, il gagne 15 minutes d’</w:t>
-      </w:r>
-      <w:r>
-        <w:t>utilisation de jeux flash. Le reste du temps les jeux sont bloqués.</w:t>
-      </w:r>
-    </w:p>
-    <w:p>
-      <w:pPr>
-        <w:pStyle w:val="Titre1"/>
-      </w:pPr>
-      <w:bookmarkStart w:id="8" w:name="_Toc507427608"/>
-      <w:r>
-        <w:t>Activités</w:t>
-      </w:r>
-      <w:bookmarkEnd w:id="8"/>
-    </w:p>
-    <w:p>
-      <w:r>
         <w:t xml:space="preserve">Les </w:t>
       </w:r>
       <w:r>
         <w:t>activités</w:t>
       </w:r>
       <w:r>
-        <w:t xml:space="preserve"> de réalisation du projet ainsi que leurs durées sont prévues ainsi :</w:t>
-      </w:r>
-    </w:p>
-    <w:p>
-      <w:pPr>
-        <w:pStyle w:val="Pardeliste"/>
+        <w:t xml:space="preserve"> de réali</w:t>
+      </w:r>
+      <w:r>
+        <w:t>sation du projet ainsi que leur durée</w:t>
+      </w:r>
+      <w:r>
+        <w:t xml:space="preserve"> sont prévues ainsi :</w:t>
+      </w:r>
+    </w:p>
+    <w:p>
+      <w:pPr>
+        <w:pStyle w:val="Paragraphedeliste"/>
         <w:numPr>
           <w:ilvl w:val="0"/>
           <w:numId w:val="7"/>
@@ -2147,7 +2114,7 @@
     </w:p>
     <w:p>
       <w:pPr>
-        <w:pStyle w:val="Pardeliste"/>
+        <w:pStyle w:val="Paragraphedeliste"/>
         <w:numPr>
           <w:ilvl w:val="0"/>
           <w:numId w:val="7"/>
@@ -2168,7 +2135,7 @@
     </w:p>
     <w:p>
       <w:pPr>
-        <w:pStyle w:val="Pardeliste"/>
+        <w:pStyle w:val="Paragraphedeliste"/>
         <w:numPr>
           <w:ilvl w:val="0"/>
           <w:numId w:val="7"/>
@@ -2195,7 +2162,7 @@
     </w:p>
     <w:p>
       <w:pPr>
-        <w:pStyle w:val="Pardeliste"/>
+        <w:pStyle w:val="Paragraphedeliste"/>
         <w:numPr>
           <w:ilvl w:val="0"/>
           <w:numId w:val="7"/>
@@ -2216,7 +2183,7 @@
     </w:p>
     <w:p>
       <w:pPr>
-        <w:pStyle w:val="Pardeliste"/>
+        <w:pStyle w:val="Paragraphedeliste"/>
         <w:numPr>
           <w:ilvl w:val="0"/>
           <w:numId w:val="7"/>
@@ -2237,7 +2204,7 @@
     </w:p>
     <w:p>
       <w:pPr>
-        <w:pStyle w:val="Pardeliste"/>
+        <w:pStyle w:val="Paragraphedeliste"/>
         <w:numPr>
           <w:ilvl w:val="0"/>
           <w:numId w:val="7"/>
@@ -2258,7 +2225,7 @@
     </w:p>
     <w:p>
       <w:pPr>
-        <w:pStyle w:val="Pardeliste"/>
+        <w:pStyle w:val="Paragraphedeliste"/>
         <w:numPr>
           <w:ilvl w:val="0"/>
           <w:numId w:val="7"/>
@@ -2279,7 +2246,7 @@
     </w:p>
     <w:p>
       <w:pPr>
-        <w:pStyle w:val="Pardeliste"/>
+        <w:pStyle w:val="Paragraphedeliste"/>
         <w:numPr>
           <w:ilvl w:val="0"/>
           <w:numId w:val="7"/>
@@ -2291,7 +2258,10 @@
         <w:jc w:val="left"/>
       </w:pPr>
       <w:r>
-        <w:t>Finissions et rendu</w:t>
+        <w:t>Finit</w:t>
+      </w:r>
+      <w:r>
+        <w:t>ions et rendu</w:t>
       </w:r>
       <w:r>
         <w:tab/>
@@ -2301,13 +2271,13 @@
     <w:p/>
     <w:p>
       <w:pPr>
-        <w:pStyle w:val="Pardeliste"/>
+        <w:pStyle w:val="Paragraphedeliste"/>
         <w:ind w:left="0"/>
       </w:pPr>
     </w:p>
     <w:p>
       <w:pPr>
-        <w:pStyle w:val="Pardeliste"/>
+        <w:pStyle w:val="Paragraphedeliste"/>
         <w:ind w:left="0"/>
         <w:sectPr>
           <w:pgSz w:w="11906" w:h="16838"/>
@@ -2321,26 +2291,30 @@
       <w:pPr>
         <w:pStyle w:val="Titre1"/>
       </w:pPr>
-      <w:bookmarkStart w:id="9" w:name="_Toc507427609"/>
-      <w:proofErr w:type="spellStart"/>
+      <w:bookmarkStart w:id="8" w:name="_Toc507427609"/>
       <w:r>
         <w:lastRenderedPageBreak/>
         <w:t>Délivrables</w:t>
       </w:r>
-      <w:bookmarkEnd w:id="9"/>
-      <w:proofErr w:type="spellEnd"/>
+      <w:bookmarkEnd w:id="8"/>
     </w:p>
     <w:p>
       <w:r>
         <w:t>À la fin du projet</w:t>
       </w:r>
       <w:r>
-        <w:t xml:space="preserve"> seront délivré les produits suivants :</w:t>
-      </w:r>
-    </w:p>
-    <w:p>
-      <w:pPr>
-        <w:pStyle w:val="Pardeliste"/>
+        <w:t xml:space="preserve"> seront délivré</w:t>
+      </w:r>
+      <w:r>
+        <w:t>s</w:t>
+      </w:r>
+      <w:r>
+        <w:t xml:space="preserve"> les produits suivants :</w:t>
+      </w:r>
+    </w:p>
+    <w:p>
+      <w:pPr>
+        <w:pStyle w:val="Paragraphedeliste"/>
         <w:numPr>
           <w:ilvl w:val="0"/>
           <w:numId w:val="8"/>
@@ -2352,7 +2326,7 @@
     </w:p>
     <w:p>
       <w:pPr>
-        <w:pStyle w:val="Pardeliste"/>
+        <w:pStyle w:val="Paragraphedeliste"/>
         <w:numPr>
           <w:ilvl w:val="1"/>
           <w:numId w:val="8"/>
@@ -2364,7 +2338,7 @@
     </w:p>
     <w:p>
       <w:pPr>
-        <w:pStyle w:val="Pardeliste"/>
+        <w:pStyle w:val="Paragraphedeliste"/>
         <w:numPr>
           <w:ilvl w:val="1"/>
           <w:numId w:val="8"/>
@@ -2376,7 +2350,7 @@
     </w:p>
     <w:p>
       <w:pPr>
-        <w:pStyle w:val="Pardeliste"/>
+        <w:pStyle w:val="Paragraphedeliste"/>
         <w:numPr>
           <w:ilvl w:val="1"/>
           <w:numId w:val="8"/>
@@ -2388,7 +2362,7 @@
     </w:p>
     <w:p>
       <w:pPr>
-        <w:pStyle w:val="Pardeliste"/>
+        <w:pStyle w:val="Paragraphedeliste"/>
         <w:numPr>
           <w:ilvl w:val="1"/>
           <w:numId w:val="8"/>
@@ -2400,7 +2374,7 @@
     </w:p>
     <w:p>
       <w:pPr>
-        <w:pStyle w:val="Pardeliste"/>
+        <w:pStyle w:val="Paragraphedeliste"/>
         <w:numPr>
           <w:ilvl w:val="0"/>
           <w:numId w:val="8"/>
@@ -2410,12 +2384,14 @@
         <w:t xml:space="preserve">Les </w:t>
       </w:r>
       <w:r>
-        <w:t>documents de gestions</w:t>
-      </w:r>
-    </w:p>
-    <w:p>
-      <w:pPr>
-        <w:pStyle w:val="Pardeliste"/>
+        <w:t>documents de gestion</w:t>
+      </w:r>
+      <w:bookmarkStart w:id="9" w:name="_GoBack"/>
+      <w:bookmarkEnd w:id="9"/>
+    </w:p>
+    <w:p>
+      <w:pPr>
+        <w:pStyle w:val="Paragraphedeliste"/>
         <w:numPr>
           <w:ilvl w:val="1"/>
           <w:numId w:val="8"/>
@@ -2427,7 +2403,7 @@
     </w:p>
     <w:p>
       <w:pPr>
-        <w:pStyle w:val="Pardeliste"/>
+        <w:pStyle w:val="Paragraphedeliste"/>
         <w:numPr>
           <w:ilvl w:val="1"/>
           <w:numId w:val="8"/>
@@ -2439,7 +2415,7 @@
     </w:p>
     <w:p>
       <w:pPr>
-        <w:pStyle w:val="Pardeliste"/>
+        <w:pStyle w:val="Paragraphedeliste"/>
         <w:numPr>
           <w:ilvl w:val="1"/>
           <w:numId w:val="8"/>
@@ -2451,7 +2427,7 @@
     </w:p>
     <w:p>
       <w:pPr>
-        <w:pStyle w:val="Pardeliste"/>
+        <w:pStyle w:val="Paragraphedeliste"/>
         <w:numPr>
           <w:ilvl w:val="0"/>
           <w:numId w:val="8"/>
@@ -2482,7 +2458,7 @@
 </file>
 
 <file path=word/endnotes.xml><?xml version="1.0" encoding="utf-8"?>
-<w:endnotes xmlns:wpc="http://schemas.microsoft.com/office/word/2010/wordprocessingCanvas" xmlns:mo="http://schemas.microsoft.com/office/mac/office/2008/main" xmlns:mc="http://schemas.openxmlformats.org/markup-compatibility/2006" xmlns:mv="urn:schemas-microsoft-com:mac:vml" xmlns:o="urn:schemas-microsoft-com:office:office" xmlns:r="http://schemas.openxmlformats.org/officeDocument/2006/relationships" xmlns:m="http://schemas.openxmlformats.org/officeDocument/2006/math" xmlns:v="urn:schemas-microsoft-com:vml" xmlns:wp14="http://schemas.microsoft.com/office/word/2010/wordprocessingDrawing" xmlns:wp="http://schemas.openxmlformats.org/drawingml/2006/wordprocessingDrawing" xmlns:w10="urn:schemas-microsoft-com:office:word" xmlns:w="http://schemas.openxmlformats.org/wordprocessingml/2006/main" xmlns:w14="http://schemas.microsoft.com/office/word/2010/wordml" xmlns:w15="http://schemas.microsoft.com/office/word/2012/wordml" xmlns:wpg="http://schemas.microsoft.com/office/word/2010/wordprocessingGroup" xmlns:wpi="http://schemas.microsoft.com/office/word/2010/wordprocessingInk" xmlns:wne="http://schemas.microsoft.com/office/word/2006/wordml" xmlns:wps="http://schemas.microsoft.com/office/word/2010/wordprocessingShape" mc:Ignorable="w14 w15 wp14">
+<w:endnotes xmlns:wpc="http://schemas.microsoft.com/office/word/2010/wordprocessingCanvas" xmlns:mc="http://schemas.openxmlformats.org/markup-compatibility/2006" xmlns:o="urn:schemas-microsoft-com:office:office" xmlns:r="http://schemas.openxmlformats.org/officeDocument/2006/relationships" xmlns:m="http://schemas.openxmlformats.org/officeDocument/2006/math" xmlns:v="urn:schemas-microsoft-com:vml" xmlns:wp14="http://schemas.microsoft.com/office/word/2010/wordprocessingDrawing" xmlns:wp="http://schemas.openxmlformats.org/drawingml/2006/wordprocessingDrawing" xmlns:w10="urn:schemas-microsoft-com:office:word" xmlns:w="http://schemas.openxmlformats.org/wordprocessingml/2006/main" xmlns:w14="http://schemas.microsoft.com/office/word/2010/wordml" xmlns:w15="http://schemas.microsoft.com/office/word/2012/wordml" xmlns:wpg="http://schemas.microsoft.com/office/word/2010/wordprocessingGroup" xmlns:wpi="http://schemas.microsoft.com/office/word/2010/wordprocessingInk" xmlns:wne="http://schemas.microsoft.com/office/word/2006/wordml" xmlns:wps="http://schemas.microsoft.com/office/word/2010/wordprocessingShape" mc:Ignorable="w14 w15 wp14">
   <w:endnote w:type="separator" w:id="-1">
     <w:p>
       <w:pPr>
@@ -2507,7 +2483,7 @@
 </file>
 
 <file path=word/footnotes.xml><?xml version="1.0" encoding="utf-8"?>
-<w:footnotes xmlns:wpc="http://schemas.microsoft.com/office/word/2010/wordprocessingCanvas" xmlns:mo="http://schemas.microsoft.com/office/mac/office/2008/main" xmlns:mc="http://schemas.openxmlformats.org/markup-compatibility/2006" xmlns:mv="urn:schemas-microsoft-com:mac:vml" xmlns:o="urn:schemas-microsoft-com:office:office" xmlns:r="http://schemas.openxmlformats.org/officeDocument/2006/relationships" xmlns:m="http://schemas.openxmlformats.org/officeDocument/2006/math" xmlns:v="urn:schemas-microsoft-com:vml" xmlns:wp14="http://schemas.microsoft.com/office/word/2010/wordprocessingDrawing" xmlns:wp="http://schemas.openxmlformats.org/drawingml/2006/wordprocessingDrawing" xmlns:w10="urn:schemas-microsoft-com:office:word" xmlns:w="http://schemas.openxmlformats.org/wordprocessingml/2006/main" xmlns:w14="http://schemas.microsoft.com/office/word/2010/wordml" xmlns:w15="http://schemas.microsoft.com/office/word/2012/wordml" xmlns:wpg="http://schemas.microsoft.com/office/word/2010/wordprocessingGroup" xmlns:wpi="http://schemas.microsoft.com/office/word/2010/wordprocessingInk" xmlns:wne="http://schemas.microsoft.com/office/word/2006/wordml" xmlns:wps="http://schemas.microsoft.com/office/word/2010/wordprocessingShape" mc:Ignorable="w14 w15 wp14">
+<w:footnotes xmlns:wpc="http://schemas.microsoft.com/office/word/2010/wordprocessingCanvas" xmlns:mc="http://schemas.openxmlformats.org/markup-compatibility/2006" xmlns:o="urn:schemas-microsoft-com:office:office" xmlns:r="http://schemas.openxmlformats.org/officeDocument/2006/relationships" xmlns:m="http://schemas.openxmlformats.org/officeDocument/2006/math" xmlns:v="urn:schemas-microsoft-com:vml" xmlns:wp14="http://schemas.microsoft.com/office/word/2010/wordprocessingDrawing" xmlns:wp="http://schemas.openxmlformats.org/drawingml/2006/wordprocessingDrawing" xmlns:w10="urn:schemas-microsoft-com:office:word" xmlns:w="http://schemas.openxmlformats.org/wordprocessingml/2006/main" xmlns:w14="http://schemas.microsoft.com/office/word/2010/wordml" xmlns:w15="http://schemas.microsoft.com/office/word/2012/wordml" xmlns:wpg="http://schemas.microsoft.com/office/word/2010/wordprocessingGroup" xmlns:wpi="http://schemas.microsoft.com/office/word/2010/wordprocessingInk" xmlns:wne="http://schemas.microsoft.com/office/word/2006/wordml" xmlns:wps="http://schemas.microsoft.com/office/word/2010/wordprocessingShape" mc:Ignorable="w14 w15 wp14">
   <w:footnote w:type="separator" w:id="-1">
     <w:p>
       <w:pPr>
@@ -2532,7 +2508,7 @@
 </file>
 
 <file path=word/numbering.xml><?xml version="1.0" encoding="utf-8"?>
-<w:numbering xmlns:wpc="http://schemas.microsoft.com/office/word/2010/wordprocessingCanvas" xmlns:mo="http://schemas.microsoft.com/office/mac/office/2008/main" xmlns:mc="http://schemas.openxmlformats.org/markup-compatibility/2006" xmlns:mv="urn:schemas-microsoft-com:mac:vml" xmlns:o="urn:schemas-microsoft-com:office:office" xmlns:r="http://schemas.openxmlformats.org/officeDocument/2006/relationships" xmlns:m="http://schemas.openxmlformats.org/officeDocument/2006/math" xmlns:v="urn:schemas-microsoft-com:vml" xmlns:wp14="http://schemas.microsoft.com/office/word/2010/wordprocessingDrawing" xmlns:wp="http://schemas.openxmlformats.org/drawingml/2006/wordprocessingDrawing" xmlns:w10="urn:schemas-microsoft-com:office:word" xmlns:w="http://schemas.openxmlformats.org/wordprocessingml/2006/main" xmlns:w14="http://schemas.microsoft.com/office/word/2010/wordml" xmlns:w15="http://schemas.microsoft.com/office/word/2012/wordml" xmlns:wpg="http://schemas.microsoft.com/office/word/2010/wordprocessingGroup" xmlns:wpi="http://schemas.microsoft.com/office/word/2010/wordprocessingInk" xmlns:wne="http://schemas.microsoft.com/office/word/2006/wordml" xmlns:wps="http://schemas.microsoft.com/office/word/2010/wordprocessingShape" mc:Ignorable="w14 w15 wp14">
+<w:numbering xmlns:wpc="http://schemas.microsoft.com/office/word/2010/wordprocessingCanvas" xmlns:mc="http://schemas.openxmlformats.org/markup-compatibility/2006" xmlns:o="urn:schemas-microsoft-com:office:office" xmlns:r="http://schemas.openxmlformats.org/officeDocument/2006/relationships" xmlns:m="http://schemas.openxmlformats.org/officeDocument/2006/math" xmlns:v="urn:schemas-microsoft-com:vml" xmlns:wp14="http://schemas.microsoft.com/office/word/2010/wordprocessingDrawing" xmlns:wp="http://schemas.openxmlformats.org/drawingml/2006/wordprocessingDrawing" xmlns:w10="urn:schemas-microsoft-com:office:word" xmlns:w="http://schemas.openxmlformats.org/wordprocessingml/2006/main" xmlns:w14="http://schemas.microsoft.com/office/word/2010/wordml" xmlns:w15="http://schemas.microsoft.com/office/word/2012/wordml" xmlns:wpg="http://schemas.microsoft.com/office/word/2010/wordprocessingGroup" xmlns:wpi="http://schemas.microsoft.com/office/word/2010/wordprocessingInk" xmlns:wne="http://schemas.microsoft.com/office/word/2006/wordml" xmlns:wps="http://schemas.microsoft.com/office/word/2010/wordprocessingShape" mc:Ignorable="w14 w15 wp14">
   <w:abstractNum w:abstractNumId="0">
     <w:nsid w:val="08E15C10"/>
     <w:multiLevelType w:val="hybridMultilevel"/>
@@ -3597,7 +3573,7 @@
       </w:pPr>
     </w:pPrDefault>
   </w:docDefaults>
-  <w:latentStyles w:defLockedState="0" w:defUIPriority="99" w:defSemiHidden="0" w:defUnhideWhenUsed="0" w:defQFormat="0" w:count="382">
+  <w:latentStyles w:defLockedState="0" w:defUIPriority="99" w:defSemiHidden="0" w:defUnhideWhenUsed="0" w:defQFormat="0" w:count="371">
     <w:lsdException w:name="Normal" w:uiPriority="0" w:qFormat="1"/>
     <w:lsdException w:name="heading 1" w:uiPriority="9" w:qFormat="1"/>
     <w:lsdException w:name="heading 2" w:semiHidden="1" w:uiPriority="9" w:unhideWhenUsed="1" w:qFormat="1"/>
@@ -3969,8 +3945,6 @@
     <w:lsdException w:name="List Table 5 Dark Accent 6" w:uiPriority="50"/>
     <w:lsdException w:name="List Table 6 Colorful Accent 6" w:uiPriority="51"/>
     <w:lsdException w:name="List Table 7 Colorful Accent 6" w:uiPriority="52"/>
-    <w:lsdException w:name="Mention" w:semiHidden="1" w:unhideWhenUsed="1"/>
-    <w:lsdException w:name="Smart Hyperlink" w:semiHidden="1" w:unhideWhenUsed="1"/>
   </w:latentStyles>
   <w:style w:type="paragraph" w:default="1" w:styleId="Normal">
     <w:name w:val="Normal"/>
@@ -4124,7 +4098,7 @@
       <w:szCs w:val="26"/>
     </w:rPr>
   </w:style>
-  <w:style w:type="paragraph" w:styleId="Pardeliste">
+  <w:style w:type="paragraph" w:styleId="Paragraphedeliste">
     <w:name w:val="List Paragraph"/>
     <w:basedOn w:val="Normal"/>
     <w:uiPriority w:val="34"/>
@@ -4634,7 +4608,7 @@
 </file>
 
 <file path=customXml/itemProps1.xml><?xml version="1.0" encoding="utf-8"?>
-<ds:datastoreItem xmlns:ds="http://schemas.openxmlformats.org/officeDocument/2006/customXml" ds:itemID="{469625F5-3C19-464C-994A-181C75C257E4}">
+<ds:datastoreItem xmlns:ds="http://schemas.openxmlformats.org/officeDocument/2006/customXml" ds:itemID="{5B9EE088-0011-4305-A1A0-B18B66981009}">
   <ds:schemaRefs>
     <ds:schemaRef ds:uri="http://schemas.openxmlformats.org/officeDocument/2006/bibliography"/>
   </ds:schemaRefs>

</xml_diff>

<commit_message>
Ajout du cahier des charges et du planning
</commit_message>
<xml_diff>
--- a/Cahier des charges/versions/Cahier des charges.docx
+++ b/Cahier des charges/versions/Cahier des charges.docx
@@ -1,12 +1,12 @@
 
 <file path=word/document.xml><?xml version="1.0" encoding="utf-8"?>
-<w:document xmlns:wpc="http://schemas.microsoft.com/office/word/2010/wordprocessingCanvas" xmlns:mc="http://schemas.openxmlformats.org/markup-compatibility/2006" xmlns:o="urn:schemas-microsoft-com:office:office" xmlns:r="http://schemas.openxmlformats.org/officeDocument/2006/relationships" xmlns:m="http://schemas.openxmlformats.org/officeDocument/2006/math" xmlns:v="urn:schemas-microsoft-com:vml" xmlns:wp14="http://schemas.microsoft.com/office/word/2010/wordprocessingDrawing" xmlns:wp="http://schemas.openxmlformats.org/drawingml/2006/wordprocessingDrawing" xmlns:w10="urn:schemas-microsoft-com:office:word" xmlns:w="http://schemas.openxmlformats.org/wordprocessingml/2006/main" xmlns:w14="http://schemas.microsoft.com/office/word/2010/wordml" xmlns:w15="http://schemas.microsoft.com/office/word/2012/wordml" xmlns:wpg="http://schemas.microsoft.com/office/word/2010/wordprocessingGroup" xmlns:wpi="http://schemas.microsoft.com/office/word/2010/wordprocessingInk" xmlns:wne="http://schemas.microsoft.com/office/word/2006/wordml" xmlns:wps="http://schemas.microsoft.com/office/word/2010/wordprocessingShape" mc:Ignorable="w14 w15 wp14">
+<w:document xmlns:wpc="http://schemas.microsoft.com/office/word/2010/wordprocessingCanvas" xmlns:mo="http://schemas.microsoft.com/office/mac/office/2008/main" xmlns:mc="http://schemas.openxmlformats.org/markup-compatibility/2006" xmlns:mv="urn:schemas-microsoft-com:mac:vml" xmlns:o="urn:schemas-microsoft-com:office:office" xmlns:r="http://schemas.openxmlformats.org/officeDocument/2006/relationships" xmlns:m="http://schemas.openxmlformats.org/officeDocument/2006/math" xmlns:v="urn:schemas-microsoft-com:vml" xmlns:wp14="http://schemas.microsoft.com/office/word/2010/wordprocessingDrawing" xmlns:wp="http://schemas.openxmlformats.org/drawingml/2006/wordprocessingDrawing" xmlns:w10="urn:schemas-microsoft-com:office:word" xmlns:w="http://schemas.openxmlformats.org/wordprocessingml/2006/main" xmlns:w14="http://schemas.microsoft.com/office/word/2010/wordml" xmlns:w15="http://schemas.microsoft.com/office/word/2012/wordml" xmlns:wpg="http://schemas.microsoft.com/office/word/2010/wordprocessingGroup" xmlns:wpi="http://schemas.microsoft.com/office/word/2010/wordprocessingInk" xmlns:wne="http://schemas.microsoft.com/office/word/2006/wordml" xmlns:wps="http://schemas.microsoft.com/office/word/2010/wordprocessingShape" mc:Ignorable="w14 w15 wp14">
   <w:body>
     <w:p>
       <w:r>
         <w:rPr>
           <w:noProof/>
-          <w:lang w:eastAsia="fr-CH"/>
+          <w:lang w:val="fr-FR" w:eastAsia="zh-CN"/>
         </w:rPr>
         <w:drawing>
           <wp:inline distT="0" distB="0" distL="0" distR="0" wp14:anchorId="4610BEBF" wp14:editId="0B726F0B">
@@ -225,7 +225,7 @@
           <w:noProof/>
           <w:sz w:val="24"/>
           <w:szCs w:val="24"/>
-          <w:lang w:eastAsia="fr-CH"/>
+          <w:lang w:val="fr-FR" w:eastAsia="zh-CN"/>
         </w:rPr>
         <mc:AlternateContent>
           <mc:Choice Requires="wps">
@@ -299,7 +299,7 @@
               </wp:anchor>
             </w:drawing>
           </mc:Choice>
-          <mc:Fallback xmlns:mv="urn:schemas-microsoft-com:mac:vml" xmlns:mo="http://schemas.microsoft.com/office/mac/office/2008/main">
+          <mc:Fallback>
             <w:pict>
               <v:shapetype w14:anchorId="5D84EB07" id="_x0000_t202" coordsize="21600,21600" o:spt="202" path="m0,0l0,21600,21600,21600,21600,0xe">
                 <v:stroke joinstyle="miter"/>
@@ -371,8 +371,19 @@
           <w:sz w:val="30"/>
           <w:szCs w:val="30"/>
         </w:rPr>
-        <w:t>Grégory Ducrey</w:t>
-      </w:r>
+        <w:t xml:space="preserve">Grégory </w:t>
+      </w:r>
+      <w:proofErr w:type="spellStart"/>
+      <w:r>
+        <w:rPr>
+          <w:rFonts w:cstheme="minorHAnsi"/>
+          <w:b/>
+          <w:sz w:val="30"/>
+          <w:szCs w:val="30"/>
+        </w:rPr>
+        <w:t>Ducrey</w:t>
+      </w:r>
+      <w:proofErr w:type="spellEnd"/>
     </w:p>
     <w:p>
       <w:pPr>
@@ -467,6 +478,7 @@
         </w:rPr>
         <w:tab/>
       </w:r>
+      <w:proofErr w:type="spellStart"/>
       <w:r>
         <w:rPr>
           <w:b/>
@@ -475,6 +487,7 @@
         </w:rPr>
         <w:t>Houda</w:t>
       </w:r>
+      <w:proofErr w:type="spellEnd"/>
       <w:r>
         <w:rPr>
           <w:b/>
@@ -547,8 +560,18 @@
           <w:sz w:val="24"/>
           <w:szCs w:val="24"/>
         </w:rPr>
-        <w:t>Dr. Claire Korkmaz</w:t>
-      </w:r>
+        <w:t xml:space="preserve">Dr. Claire </w:t>
+      </w:r>
+      <w:proofErr w:type="spellStart"/>
+      <w:r>
+        <w:rPr>
+          <w:b/>
+          <w:sz w:val="24"/>
+          <w:szCs w:val="24"/>
+        </w:rPr>
+        <w:t>Korkmaz</w:t>
+      </w:r>
+      <w:proofErr w:type="spellEnd"/>
     </w:p>
     <w:p>
       <w:pPr>
@@ -566,7 +589,7 @@
           <w:noProof/>
           <w:sz w:val="24"/>
           <w:szCs w:val="24"/>
-          <w:lang w:eastAsia="fr-CH"/>
+          <w:lang w:val="fr-FR" w:eastAsia="zh-CN"/>
         </w:rPr>
         <w:drawing>
           <wp:anchor distT="0" distB="0" distL="114300" distR="114300" simplePos="0" relativeHeight="251658240" behindDoc="0" locked="0" layoutInCell="1" allowOverlap="1" wp14:anchorId="4900738C" wp14:editId="315D9BC6">
@@ -693,6 +716,8 @@
             <w:t>Table des matières</w:t>
           </w:r>
         </w:p>
+        <w:bookmarkStart w:id="0" w:name="_GoBack"/>
+        <w:bookmarkEnd w:id="0"/>
         <w:p>
           <w:pPr>
             <w:pStyle w:val="TM1"/>
@@ -724,7 +749,7 @@
             </w:rPr>
             <w:fldChar w:fldCharType="separate"/>
           </w:r>
-          <w:hyperlink w:anchor="_Toc507427601" w:history="1">
+          <w:hyperlink w:anchor="_Toc507509673" w:history="1">
             <w:r>
               <w:rPr>
                 <w:rStyle w:val="Lienhypertexte"/>
@@ -751,7 +776,7 @@
                 <w:noProof/>
                 <w:webHidden/>
               </w:rPr>
-              <w:instrText xml:space="preserve"> PAGEREF _Toc507427601 \h </w:instrText>
+              <w:instrText xml:space="preserve"> PAGEREF _Toc507509673 \h </w:instrText>
             </w:r>
             <w:r>
               <w:rPr>
@@ -796,7 +821,7 @@
               <w:lang w:val="fr-FR" w:eastAsia="zh-CN"/>
             </w:rPr>
           </w:pPr>
-          <w:hyperlink w:anchor="_Toc507427602" w:history="1">
+          <w:hyperlink w:anchor="_Toc507509674" w:history="1">
             <w:r>
               <w:rPr>
                 <w:rStyle w:val="Lienhypertexte"/>
@@ -823,7 +848,7 @@
                 <w:noProof/>
                 <w:webHidden/>
               </w:rPr>
-              <w:instrText xml:space="preserve"> PAGEREF _Toc507427602 \h </w:instrText>
+              <w:instrText xml:space="preserve"> PAGEREF _Toc507509674 \h </w:instrText>
             </w:r>
             <w:r>
               <w:rPr>
@@ -868,7 +893,7 @@
               <w:lang w:val="fr-FR" w:eastAsia="zh-CN"/>
             </w:rPr>
           </w:pPr>
-          <w:hyperlink w:anchor="_Toc507427603" w:history="1">
+          <w:hyperlink w:anchor="_Toc507509675" w:history="1">
             <w:r>
               <w:rPr>
                 <w:rStyle w:val="Lienhypertexte"/>
@@ -895,7 +920,7 @@
                 <w:noProof/>
                 <w:webHidden/>
               </w:rPr>
-              <w:instrText xml:space="preserve"> PAGEREF _Toc507427603 \h </w:instrText>
+              <w:instrText xml:space="preserve"> PAGEREF _Toc507509675 \h </w:instrText>
             </w:r>
             <w:r>
               <w:rPr>
@@ -940,7 +965,7 @@
               <w:lang w:val="fr-FR" w:eastAsia="zh-CN"/>
             </w:rPr>
           </w:pPr>
-          <w:hyperlink w:anchor="_Toc507427604" w:history="1">
+          <w:hyperlink w:anchor="_Toc507509676" w:history="1">
             <w:r>
               <w:rPr>
                 <w:rStyle w:val="Lienhypertexte"/>
@@ -967,7 +992,7 @@
                 <w:noProof/>
                 <w:webHidden/>
               </w:rPr>
-              <w:instrText xml:space="preserve"> PAGEREF _Toc507427604 \h </w:instrText>
+              <w:instrText xml:space="preserve"> PAGEREF _Toc507509676 \h </w:instrText>
             </w:r>
             <w:r>
               <w:rPr>
@@ -1014,7 +1039,7 @@
               <w:lang w:val="fr-FR" w:eastAsia="zh-CN"/>
             </w:rPr>
           </w:pPr>
-          <w:hyperlink w:anchor="_Toc507427605" w:history="1">
+          <w:hyperlink w:anchor="_Toc507509677" w:history="1">
             <w:r>
               <w:rPr>
                 <w:rStyle w:val="Lienhypertexte"/>
@@ -1041,7 +1066,7 @@
                 <w:noProof/>
                 <w:webHidden/>
               </w:rPr>
-              <w:instrText xml:space="preserve"> PAGEREF _Toc507427605 \h </w:instrText>
+              <w:instrText xml:space="preserve"> PAGEREF _Toc507509677 \h </w:instrText>
             </w:r>
             <w:r>
               <w:rPr>
@@ -1088,7 +1113,7 @@
               <w:lang w:val="fr-FR" w:eastAsia="zh-CN"/>
             </w:rPr>
           </w:pPr>
-          <w:hyperlink w:anchor="_Toc507427606" w:history="1">
+          <w:hyperlink w:anchor="_Toc507509678" w:history="1">
             <w:r>
               <w:rPr>
                 <w:rStyle w:val="Lienhypertexte"/>
@@ -1115,7 +1140,7 @@
                 <w:noProof/>
                 <w:webHidden/>
               </w:rPr>
-              <w:instrText xml:space="preserve"> PAGEREF _Toc507427606 \h </w:instrText>
+              <w:instrText xml:space="preserve"> PAGEREF _Toc507509678 \h </w:instrText>
             </w:r>
             <w:r>
               <w:rPr>
@@ -1162,7 +1187,7 @@
               <w:lang w:val="fr-FR" w:eastAsia="zh-CN"/>
             </w:rPr>
           </w:pPr>
-          <w:hyperlink w:anchor="_Toc507427607" w:history="1">
+          <w:hyperlink w:anchor="_Toc507509679" w:history="1">
             <w:r>
               <w:rPr>
                 <w:rStyle w:val="Lienhypertexte"/>
@@ -1189,7 +1214,7 @@
                 <w:noProof/>
                 <w:webHidden/>
               </w:rPr>
-              <w:instrText xml:space="preserve"> PAGEREF _Toc507427607 \h </w:instrText>
+              <w:instrText xml:space="preserve"> PAGEREF _Toc507509679 \h </w:instrText>
             </w:r>
             <w:r>
               <w:rPr>
@@ -1234,7 +1259,7 @@
               <w:lang w:val="fr-FR" w:eastAsia="zh-CN"/>
             </w:rPr>
           </w:pPr>
-          <w:hyperlink w:anchor="_Toc507427608" w:history="1">
+          <w:hyperlink w:anchor="_Toc507509680" w:history="1">
             <w:r>
               <w:rPr>
                 <w:rStyle w:val="Lienhypertexte"/>
@@ -1261,7 +1286,7 @@
                 <w:noProof/>
                 <w:webHidden/>
               </w:rPr>
-              <w:instrText xml:space="preserve"> PAGEREF _Toc507427608 \h </w:instrText>
+              <w:instrText xml:space="preserve"> PAGEREF _Toc507509680 \h </w:instrText>
             </w:r>
             <w:r>
               <w:rPr>
@@ -1306,7 +1331,7 @@
               <w:lang w:val="fr-FR" w:eastAsia="zh-CN"/>
             </w:rPr>
           </w:pPr>
-          <w:hyperlink w:anchor="_Toc507427609" w:history="1">
+          <w:hyperlink w:anchor="_Toc507509681" w:history="1">
             <w:r>
               <w:rPr>
                 <w:rStyle w:val="Lienhypertexte"/>
@@ -1333,7 +1358,7 @@
                 <w:noProof/>
                 <w:webHidden/>
               </w:rPr>
-              <w:instrText xml:space="preserve"> PAGEREF _Toc507427609 \h </w:instrText>
+              <w:instrText xml:space="preserve"> PAGEREF _Toc507509681 \h </w:instrText>
             </w:r>
             <w:r>
               <w:rPr>
@@ -1353,7 +1378,7 @@
                 <w:noProof/>
                 <w:webHidden/>
               </w:rPr>
-              <w:t>5</w:t>
+              <w:t>4</w:t>
             </w:r>
             <w:r>
               <w:rPr>
@@ -1378,7 +1403,7 @@
               <w:lang w:val="fr-FR" w:eastAsia="zh-CN"/>
             </w:rPr>
           </w:pPr>
-          <w:hyperlink w:anchor="_Toc507427610" w:history="1">
+          <w:hyperlink w:anchor="_Toc507509682" w:history="1">
             <w:r>
               <w:rPr>
                 <w:rStyle w:val="Lienhypertexte"/>
@@ -1405,7 +1430,7 @@
                 <w:noProof/>
                 <w:webHidden/>
               </w:rPr>
-              <w:instrText xml:space="preserve"> PAGEREF _Toc507427610 \h </w:instrText>
+              <w:instrText xml:space="preserve"> PAGEREF _Toc507509682 \h </w:instrText>
             </w:r>
             <w:r>
               <w:rPr>
@@ -1472,12 +1497,12 @@
       <w:pPr>
         <w:pStyle w:val="Titre1"/>
       </w:pPr>
-      <w:bookmarkStart w:id="0" w:name="_Toc507427601"/>
+      <w:bookmarkStart w:id="1" w:name="_Toc507509673"/>
       <w:r>
         <w:lastRenderedPageBreak/>
         <w:t>Historique des versions</w:t>
       </w:r>
-      <w:bookmarkEnd w:id="0"/>
+      <w:bookmarkEnd w:id="1"/>
     </w:p>
     <w:p>
       <w:r>
@@ -1696,8 +1721,16 @@
               <w:rPr>
                 <w:rFonts w:asciiTheme="minorHAnsi" w:hAnsiTheme="minorHAnsi"/>
               </w:rPr>
-              <w:t>G. Ducrey</w:t>
-            </w:r>
+              <w:t xml:space="preserve">G. </w:t>
+            </w:r>
+            <w:proofErr w:type="spellStart"/>
+            <w:r>
+              <w:rPr>
+                <w:rFonts w:asciiTheme="minorHAnsi" w:hAnsiTheme="minorHAnsi"/>
+              </w:rPr>
+              <w:t>Ducrey</w:t>
+            </w:r>
+            <w:proofErr w:type="spellEnd"/>
             <w:r>
               <w:rPr>
                 <w:rFonts w:asciiTheme="minorHAnsi" w:hAnsiTheme="minorHAnsi"/>
@@ -1734,11 +1767,11 @@
       <w:pPr>
         <w:pStyle w:val="Titre1"/>
       </w:pPr>
-      <w:bookmarkStart w:id="1" w:name="_Toc507427602"/>
+      <w:bookmarkStart w:id="2" w:name="_Toc507509674"/>
       <w:r>
         <w:t>Introduction</w:t>
       </w:r>
-      <w:bookmarkEnd w:id="1"/>
+      <w:bookmarkEnd w:id="2"/>
     </w:p>
     <w:p>
       <w:r>
@@ -1753,14 +1786,35 @@
         <w:t xml:space="preserve">Le projet début en semaine </w:t>
       </w:r>
       <w:r>
-        <w:t>P1 et termine en semaine P12. Il est réalisé par M. Nicolas Fuchs et M. Grégory Ducrey sous la supervision de Mme. Sa</w:t>
-      </w:r>
-      <w:r>
-        <w:t xml:space="preserve">ndy Ingram et Mme Houda Chabbi pour la mandante le </w:t>
-      </w:r>
-      <w:r>
-        <w:t>Dr. Claire Korkmaz</w:t>
-      </w:r>
+        <w:t xml:space="preserve">P1 et termine en semaine P12. Il est réalisé par M. Nicolas Fuchs et M. Grégory </w:t>
+      </w:r>
+      <w:proofErr w:type="spellStart"/>
+      <w:r>
+        <w:t>Ducrey</w:t>
+      </w:r>
+      <w:proofErr w:type="spellEnd"/>
+      <w:r>
+        <w:t xml:space="preserve"> sous la supervision de Mme. Sa</w:t>
+      </w:r>
+      <w:r>
+        <w:t xml:space="preserve">ndy Ingram et Mme </w:t>
+      </w:r>
+      <w:proofErr w:type="spellStart"/>
+      <w:r>
+        <w:t>Houda</w:t>
+      </w:r>
+      <w:proofErr w:type="spellEnd"/>
+      <w:r>
+        <w:t xml:space="preserve"> Chabbi pour la mandante le </w:t>
+      </w:r>
+      <w:r>
+        <w:t xml:space="preserve">Dr. Claire </w:t>
+      </w:r>
+      <w:proofErr w:type="spellStart"/>
+      <w:r>
+        <w:t>Korkmaz</w:t>
+      </w:r>
+      <w:proofErr w:type="spellEnd"/>
       <w:r>
         <w:t>.</w:t>
       </w:r>
@@ -1769,26 +1823,34 @@
       <w:pPr>
         <w:pStyle w:val="Titre1"/>
       </w:pPr>
-      <w:bookmarkStart w:id="2" w:name="_Toc507427603"/>
+      <w:bookmarkStart w:id="3" w:name="_Toc507509675"/>
       <w:r>
         <w:t>Contexte</w:t>
       </w:r>
-      <w:bookmarkEnd w:id="2"/>
-    </w:p>
-    <w:p>
-      <w:r>
-        <w:t>Selon le monitorage suisse de l'addiction, un peu plus de 7% des jeunes Suisses entre 15 et 19 ans utilisent le Web de manière compulsive et problématique (addiction aux jeux de rôle en ligne, jeux d'argent, négligence des devoirs et des activités hors-ligne). L'objectif du projet est de concevoir et développer une application minimisant l'effet des stimulis addictifs, et redonnant le contrôle aux "consommateurs". Pour cela, un monitoring automatique des activités du consommateur (avec son consentement) doit être mise en place suivi de mesures de sensibilisation proposées en temps-réel.</w:t>
+      <w:bookmarkEnd w:id="3"/>
+    </w:p>
+    <w:p>
+      <w:r>
+        <w:t xml:space="preserve">Selon le monitorage suisse de l'addiction, un peu plus de 7% des jeunes Suisses entre 15 et 19 ans utilisent le Web de manière compulsive et problématique (addiction aux jeux de rôle en ligne, jeux d'argent, négligence des devoirs et des activités hors-ligne). L'objectif du projet est de concevoir et développer une application minimisant l'effet des </w:t>
+      </w:r>
+      <w:proofErr w:type="spellStart"/>
+      <w:r>
+        <w:t>stimulis</w:t>
+      </w:r>
+      <w:proofErr w:type="spellEnd"/>
+      <w:r>
+        <w:t xml:space="preserve"> addictifs, et redonnant le contrôle aux "consommateurs". Pour cela, un monitoring automatique des activités du consommateur (avec son consentement) doit être mise en place suivi de mesures de sensibilisation proposées en temps-réel.</w:t>
       </w:r>
     </w:p>
     <w:p>
       <w:pPr>
         <w:pStyle w:val="Titre1"/>
       </w:pPr>
-      <w:bookmarkStart w:id="3" w:name="_Toc507427604"/>
+      <w:bookmarkStart w:id="4" w:name="_Toc507509676"/>
       <w:r>
         <w:t>Objectifs</w:t>
       </w:r>
-      <w:bookmarkEnd w:id="3"/>
+      <w:bookmarkEnd w:id="4"/>
     </w:p>
     <w:p>
       <w:r>
@@ -1817,11 +1879,11 @@
       <w:pPr>
         <w:pStyle w:val="Titre2"/>
       </w:pPr>
-      <w:bookmarkStart w:id="4" w:name="_Toc507427605"/>
+      <w:bookmarkStart w:id="5" w:name="_Toc507509677"/>
       <w:r>
         <w:t>Contraintes</w:t>
       </w:r>
-      <w:bookmarkEnd w:id="4"/>
+      <w:bookmarkEnd w:id="5"/>
     </w:p>
     <w:p>
       <w:r>
@@ -1833,7 +1895,7 @@
     </w:p>
     <w:p>
       <w:pPr>
-        <w:pStyle w:val="Paragraphedeliste"/>
+        <w:pStyle w:val="Pardeliste"/>
         <w:numPr>
           <w:ilvl w:val="0"/>
           <w:numId w:val="5"/>
@@ -1845,7 +1907,7 @@
     </w:p>
     <w:p>
       <w:pPr>
-        <w:pStyle w:val="Paragraphedeliste"/>
+        <w:pStyle w:val="Pardeliste"/>
         <w:numPr>
           <w:ilvl w:val="0"/>
           <w:numId w:val="5"/>
@@ -1857,7 +1919,7 @@
     </w:p>
     <w:p>
       <w:pPr>
-        <w:pStyle w:val="Paragraphedeliste"/>
+        <w:pStyle w:val="Pardeliste"/>
         <w:numPr>
           <w:ilvl w:val="0"/>
           <w:numId w:val="5"/>
@@ -1869,7 +1931,7 @@
     </w:p>
     <w:p>
       <w:pPr>
-        <w:pStyle w:val="Paragraphedeliste"/>
+        <w:pStyle w:val="Pardeliste"/>
         <w:numPr>
           <w:ilvl w:val="0"/>
           <w:numId w:val="5"/>
@@ -1898,14 +1960,17 @@
       <w:pPr>
         <w:pStyle w:val="Titre2"/>
       </w:pPr>
-      <w:bookmarkStart w:id="5" w:name="_Toc507427606"/>
+      <w:bookmarkStart w:id="6" w:name="_Toc507509678"/>
       <w:r>
         <w:lastRenderedPageBreak/>
         <w:t>Principaux</w:t>
       </w:r>
-      <w:bookmarkEnd w:id="5"/>
-    </w:p>
-    <w:p>
+      <w:bookmarkEnd w:id="6"/>
+    </w:p>
+    <w:p>
+      <w:pPr>
+        <w:spacing w:after="120"/>
+      </w:pPr>
       <w:r>
         <w:t xml:space="preserve">Indépendamment de la technologie, le produit doit permettre à l’utilisateur de </w:t>
       </w:r>
@@ -1921,13 +1986,16 @@
       </w:r>
     </w:p>
     <w:p>
+      <w:pPr>
+        <w:spacing w:after="120"/>
+      </w:pPr>
       <w:r>
         <w:t>L’application doit par conséquent :</w:t>
       </w:r>
     </w:p>
     <w:p>
       <w:pPr>
-        <w:pStyle w:val="Paragraphedeliste"/>
+        <w:pStyle w:val="Pardeliste"/>
         <w:numPr>
           <w:ilvl w:val="0"/>
           <w:numId w:val="6"/>
@@ -1939,7 +2007,7 @@
     </w:p>
     <w:p>
       <w:pPr>
-        <w:pStyle w:val="Paragraphedeliste"/>
+        <w:pStyle w:val="Pardeliste"/>
         <w:numPr>
           <w:ilvl w:val="0"/>
           <w:numId w:val="6"/>
@@ -1957,7 +2025,7 @@
     </w:p>
     <w:p>
       <w:pPr>
-        <w:pStyle w:val="Paragraphedeliste"/>
+        <w:pStyle w:val="Pardeliste"/>
         <w:numPr>
           <w:ilvl w:val="0"/>
           <w:numId w:val="6"/>
@@ -1972,19 +2040,27 @@
     </w:p>
     <w:p>
       <w:pPr>
-        <w:pStyle w:val="Paragraphedeliste"/>
+        <w:pStyle w:val="Pardeliste"/>
         <w:numPr>
           <w:ilvl w:val="0"/>
           <w:numId w:val="6"/>
         </w:numPr>
       </w:pPr>
       <w:r>
-        <w:t>Sortir l’utilisateur de son stimulis addictif et lui redonner le contrôle dans une idée de « responsabilisation »</w:t>
-      </w:r>
-    </w:p>
-    <w:p>
-      <w:pPr>
-        <w:pStyle w:val="Paragraphedeliste"/>
+        <w:t xml:space="preserve">Sortir l’utilisateur de son </w:t>
+      </w:r>
+      <w:proofErr w:type="spellStart"/>
+      <w:r>
+        <w:t>stimulis</w:t>
+      </w:r>
+      <w:proofErr w:type="spellEnd"/>
+      <w:r>
+        <w:t xml:space="preserve"> addictif et lui redonner le contrôle dans une idée de « responsabilisation »</w:t>
+      </w:r>
+    </w:p>
+    <w:p>
+      <w:pPr>
+        <w:pStyle w:val="Pardeliste"/>
         <w:numPr>
           <w:ilvl w:val="0"/>
           <w:numId w:val="6"/>
@@ -1996,11 +2072,13 @@
     </w:p>
     <w:p>
       <w:pPr>
-        <w:pStyle w:val="Paragraphedeliste"/>
+        <w:pStyle w:val="Pardeliste"/>
         <w:numPr>
           <w:ilvl w:val="0"/>
           <w:numId w:val="6"/>
         </w:numPr>
+        <w:spacing w:after="120"/>
+        <w:ind w:left="714" w:hanging="357"/>
       </w:pPr>
       <w:r>
         <w:t>Permettre le choix de paramètres en fonction de l’âge de l’u</w:t>
@@ -2013,6 +2091,9 @@
       </w:r>
     </w:p>
     <w:p>
+      <w:pPr>
+        <w:spacing w:after="120"/>
+      </w:pPr>
       <w:r>
         <w:t>Il est donc nécessaire pour ce projet de passer par une phase d’analyse assez conséquente pour effectuer les meilleurs choix lors de la réalisation.</w:t>
       </w:r>
@@ -2021,11 +2102,11 @@
       <w:pPr>
         <w:pStyle w:val="Titre2"/>
       </w:pPr>
-      <w:bookmarkStart w:id="6" w:name="_Toc507427607"/>
+      <w:bookmarkStart w:id="7" w:name="_Toc507509679"/>
       <w:r>
         <w:t>Secondaires</w:t>
       </w:r>
-      <w:bookmarkEnd w:id="6"/>
+      <w:bookmarkEnd w:id="7"/>
     </w:p>
     <w:p>
       <w:r>
@@ -2068,13 +2149,16 @@
       <w:pPr>
         <w:pStyle w:val="Titre1"/>
       </w:pPr>
-      <w:bookmarkStart w:id="7" w:name="_Toc507427608"/>
+      <w:bookmarkStart w:id="8" w:name="_Toc507509680"/>
       <w:r>
         <w:t>Activités</w:t>
       </w:r>
-      <w:bookmarkEnd w:id="7"/>
-    </w:p>
-    <w:p>
+      <w:bookmarkEnd w:id="8"/>
+    </w:p>
+    <w:p>
+      <w:pPr>
+        <w:spacing w:after="120"/>
+      </w:pPr>
       <w:r>
         <w:t xml:space="preserve">Les </w:t>
       </w:r>
@@ -2093,7 +2177,7 @@
     </w:p>
     <w:p>
       <w:pPr>
-        <w:pStyle w:val="Paragraphedeliste"/>
+        <w:pStyle w:val="Pardeliste"/>
         <w:numPr>
           <w:ilvl w:val="0"/>
           <w:numId w:val="7"/>
@@ -2105,16 +2189,12 @@
         <w:jc w:val="left"/>
       </w:pPr>
       <w:r>
-        <w:t>Brainstorming</w:t>
-      </w:r>
-      <w:r>
-        <w:tab/>
-        <w:t>1 jour</w:t>
-      </w:r>
-    </w:p>
-    <w:p>
-      <w:pPr>
-        <w:pStyle w:val="Paragraphedeliste"/>
+        <w:t>Exploration du sujet</w:t>
+      </w:r>
+    </w:p>
+    <w:p>
+      <w:pPr>
+        <w:pStyle w:val="Pardeliste"/>
         <w:numPr>
           <w:ilvl w:val="0"/>
           <w:numId w:val="7"/>
@@ -2126,16 +2206,12 @@
         <w:jc w:val="left"/>
       </w:pPr>
       <w:r>
-        <w:t>Choix des axes de travail</w:t>
-      </w:r>
-      <w:r>
-        <w:tab/>
-        <w:t>3 jours</w:t>
-      </w:r>
-    </w:p>
-    <w:p>
-      <w:pPr>
-        <w:pStyle w:val="Paragraphedeliste"/>
+        <w:t>Brainstorming</w:t>
+      </w:r>
+    </w:p>
+    <w:p>
+      <w:pPr>
+        <w:pStyle w:val="Pardeliste"/>
         <w:numPr>
           <w:ilvl w:val="0"/>
           <w:numId w:val="7"/>
@@ -2147,22 +2223,12 @@
         <w:jc w:val="left"/>
       </w:pPr>
       <w:r>
-        <w:t>Analyse</w:t>
-      </w:r>
-      <w:r>
-        <w:t xml:space="preserve"> des produits existants</w:t>
-      </w:r>
-      <w:r>
-        <w:tab/>
-        <w:t>1</w:t>
-      </w:r>
-      <w:r>
-        <w:t xml:space="preserve"> semaine</w:t>
-      </w:r>
-    </w:p>
-    <w:p>
-      <w:pPr>
-        <w:pStyle w:val="Paragraphedeliste"/>
+        <w:t>State of the art</w:t>
+      </w:r>
+    </w:p>
+    <w:p>
+      <w:pPr>
+        <w:pStyle w:val="Pardeliste"/>
         <w:numPr>
           <w:ilvl w:val="0"/>
           <w:numId w:val="7"/>
@@ -2174,16 +2240,12 @@
         <w:jc w:val="left"/>
       </w:pPr>
       <w:r>
-        <w:t>Analyse des technologies de réalisations par rapport aux choix</w:t>
-      </w:r>
-      <w:r>
-        <w:tab/>
-        <w:t>2 semaines</w:t>
-      </w:r>
-    </w:p>
-    <w:p>
-      <w:pPr>
-        <w:pStyle w:val="Paragraphedeliste"/>
+        <w:t>Réalisation finale du cahier des charges</w:t>
+      </w:r>
+    </w:p>
+    <w:p>
+      <w:pPr>
+        <w:pStyle w:val="Pardeliste"/>
         <w:numPr>
           <w:ilvl w:val="0"/>
           <w:numId w:val="7"/>
@@ -2195,16 +2257,12 @@
         <w:jc w:val="left"/>
       </w:pPr>
       <w:r>
-        <w:t>Conception de l’application</w:t>
-      </w:r>
-      <w:r>
-        <w:tab/>
-        <w:t>2 semaines</w:t>
-      </w:r>
-    </w:p>
-    <w:p>
-      <w:pPr>
-        <w:pStyle w:val="Paragraphedeliste"/>
+        <w:t>Choix des technologies et des fonctionnalités</w:t>
+      </w:r>
+    </w:p>
+    <w:p>
+      <w:pPr>
+        <w:pStyle w:val="Pardeliste"/>
         <w:numPr>
           <w:ilvl w:val="0"/>
           <w:numId w:val="7"/>
@@ -2216,16 +2274,12 @@
         <w:jc w:val="left"/>
       </w:pPr>
       <w:r>
-        <w:t>Implémentation</w:t>
-      </w:r>
-      <w:r>
-        <w:tab/>
-        <w:t>3 semaines</w:t>
-      </w:r>
-    </w:p>
-    <w:p>
-      <w:pPr>
-        <w:pStyle w:val="Paragraphedeliste"/>
+        <w:t>Etablissement des diagrammes de conception</w:t>
+      </w:r>
+    </w:p>
+    <w:p>
+      <w:pPr>
+        <w:pStyle w:val="Pardeliste"/>
         <w:numPr>
           <w:ilvl w:val="0"/>
           <w:numId w:val="7"/>
@@ -2237,16 +2291,12 @@
         <w:jc w:val="left"/>
       </w:pPr>
       <w:r>
-        <w:t>Validation</w:t>
-      </w:r>
-      <w:r>
-        <w:tab/>
-        <w:t>1 semaine</w:t>
-      </w:r>
-    </w:p>
-    <w:p>
-      <w:pPr>
-        <w:pStyle w:val="Paragraphedeliste"/>
+        <w:t>Design des interfaces</w:t>
+      </w:r>
+    </w:p>
+    <w:p>
+      <w:pPr>
+        <w:pStyle w:val="Pardeliste"/>
         <w:numPr>
           <w:ilvl w:val="0"/>
           <w:numId w:val="7"/>
@@ -2258,27 +2308,139 @@
         <w:jc w:val="left"/>
       </w:pPr>
       <w:r>
-        <w:t>Finit</w:t>
-      </w:r>
-      <w:r>
-        <w:t>ions et rendu</w:t>
-      </w:r>
-      <w:r>
-        <w:tab/>
-        <w:t>2 semaines</w:t>
-      </w:r>
-    </w:p>
-    <w:p/>
-    <w:p>
-      <w:pPr>
-        <w:pStyle w:val="Paragraphedeliste"/>
-        <w:ind w:left="0"/>
-      </w:pPr>
-    </w:p>
-    <w:p>
-      <w:pPr>
-        <w:pStyle w:val="Paragraphedeliste"/>
-        <w:ind w:left="0"/>
+        <w:t>Implémentation des fonctionnalités et réalisation du produit</w:t>
+      </w:r>
+    </w:p>
+    <w:p>
+      <w:pPr>
+        <w:pStyle w:val="Pardeliste"/>
+        <w:numPr>
+          <w:ilvl w:val="0"/>
+          <w:numId w:val="7"/>
+        </w:numPr>
+        <w:tabs>
+          <w:tab w:val="left" w:pos="7371"/>
+        </w:tabs>
+        <w:spacing w:before="120" w:after="0" w:line="240" w:lineRule="auto"/>
+        <w:jc w:val="left"/>
+      </w:pPr>
+      <w:r>
+        <w:t>Tests fonctionnels et test utilisateur</w:t>
+      </w:r>
+    </w:p>
+    <w:p>
+      <w:pPr>
+        <w:pStyle w:val="Pardeliste"/>
+        <w:numPr>
+          <w:ilvl w:val="0"/>
+          <w:numId w:val="7"/>
+        </w:numPr>
+        <w:tabs>
+          <w:tab w:val="left" w:pos="7371"/>
+        </w:tabs>
+        <w:spacing w:before="120" w:after="0" w:line="240" w:lineRule="auto"/>
+        <w:ind w:left="714" w:hanging="357"/>
+        <w:jc w:val="left"/>
+      </w:pPr>
+      <w:r>
+        <w:t>Rédaction du rapport</w:t>
+      </w:r>
+    </w:p>
+    <w:p>
+      <w:pPr>
+        <w:pStyle w:val="Titre1"/>
+      </w:pPr>
+      <w:bookmarkStart w:id="9" w:name="_Toc507509681"/>
+      <w:proofErr w:type="spellStart"/>
+      <w:r>
+        <w:t>Délivrables</w:t>
+      </w:r>
+      <w:bookmarkEnd w:id="9"/>
+      <w:proofErr w:type="spellEnd"/>
+    </w:p>
+    <w:p>
+      <w:pPr>
+        <w:spacing w:after="120"/>
+      </w:pPr>
+      <w:r>
+        <w:t>À la fin du projet</w:t>
+      </w:r>
+      <w:r>
+        <w:t xml:space="preserve"> seront délivré</w:t>
+      </w:r>
+      <w:r>
+        <w:t>s</w:t>
+      </w:r>
+      <w:r>
+        <w:t xml:space="preserve"> les produits suivants :</w:t>
+      </w:r>
+    </w:p>
+    <w:p>
+      <w:pPr>
+        <w:pStyle w:val="Pardeliste"/>
+        <w:numPr>
+          <w:ilvl w:val="0"/>
+          <w:numId w:val="8"/>
+        </w:numPr>
+        <w:spacing w:after="120"/>
+      </w:pPr>
+      <w:r>
+        <w:t>Un rapport contenant la démarche de développement</w:t>
+      </w:r>
+    </w:p>
+    <w:p>
+      <w:pPr>
+        <w:pStyle w:val="Pardeliste"/>
+        <w:numPr>
+          <w:ilvl w:val="0"/>
+          <w:numId w:val="8"/>
+        </w:numPr>
+      </w:pPr>
+      <w:r>
+        <w:t xml:space="preserve">Les </w:t>
+      </w:r>
+      <w:r>
+        <w:t>documents de gestion</w:t>
+      </w:r>
+    </w:p>
+    <w:p>
+      <w:pPr>
+        <w:pStyle w:val="Pardeliste"/>
+        <w:numPr>
+          <w:ilvl w:val="1"/>
+          <w:numId w:val="8"/>
+        </w:numPr>
+      </w:pPr>
+      <w:r>
+        <w:t>Planning</w:t>
+      </w:r>
+    </w:p>
+    <w:p>
+      <w:pPr>
+        <w:pStyle w:val="Pardeliste"/>
+        <w:numPr>
+          <w:ilvl w:val="1"/>
+          <w:numId w:val="8"/>
+        </w:numPr>
+      </w:pPr>
+      <w:r>
+        <w:t>PV des séances</w:t>
+      </w:r>
+    </w:p>
+    <w:p>
+      <w:pPr>
+        <w:pStyle w:val="Pardeliste"/>
+        <w:numPr>
+          <w:ilvl w:val="0"/>
+          <w:numId w:val="8"/>
+        </w:numPr>
+      </w:pPr>
+      <w:r>
+        <w:t>Le produit développé</w:t>
+      </w:r>
+    </w:p>
+    <w:p>
+      <w:pPr>
         <w:sectPr>
           <w:pgSz w:w="11906" w:h="16838"/>
           <w:pgMar w:top="1417" w:right="1417" w:bottom="1417" w:left="1417" w:header="708" w:footer="708" w:gutter="0"/>
@@ -2291,161 +2453,89 @@
       <w:pPr>
         <w:pStyle w:val="Titre1"/>
       </w:pPr>
-      <w:bookmarkStart w:id="8" w:name="_Toc507427609"/>
+      <w:bookmarkStart w:id="10" w:name="_Toc507509682"/>
       <w:r>
         <w:lastRenderedPageBreak/>
-        <w:t>Délivrables</w:t>
-      </w:r>
-      <w:bookmarkEnd w:id="8"/>
-    </w:p>
-    <w:p>
-      <w:r>
-        <w:t>À la fin du projet</w:t>
-      </w:r>
-      <w:r>
-        <w:t xml:space="preserve"> seront délivré</w:t>
-      </w:r>
-      <w:r>
-        <w:t>s</w:t>
-      </w:r>
-      <w:r>
-        <w:t xml:space="preserve"> les produits suivants :</w:t>
-      </w:r>
-    </w:p>
-    <w:p>
-      <w:pPr>
-        <w:pStyle w:val="Paragraphedeliste"/>
-        <w:numPr>
-          <w:ilvl w:val="0"/>
-          <w:numId w:val="8"/>
-        </w:numPr>
-      </w:pPr>
-      <w:r>
-        <w:t>Un rapport contenant la démarche de développement</w:t>
-      </w:r>
-    </w:p>
-    <w:p>
-      <w:pPr>
-        <w:pStyle w:val="Paragraphedeliste"/>
-        <w:numPr>
-          <w:ilvl w:val="1"/>
-          <w:numId w:val="8"/>
-        </w:numPr>
-      </w:pPr>
-      <w:r>
-        <w:t>Analyse</w:t>
-      </w:r>
-    </w:p>
-    <w:p>
-      <w:pPr>
-        <w:pStyle w:val="Paragraphedeliste"/>
-        <w:numPr>
-          <w:ilvl w:val="1"/>
-          <w:numId w:val="8"/>
-        </w:numPr>
-      </w:pPr>
-      <w:r>
-        <w:t>Conception</w:t>
-      </w:r>
-    </w:p>
-    <w:p>
-      <w:pPr>
-        <w:pStyle w:val="Paragraphedeliste"/>
-        <w:numPr>
-          <w:ilvl w:val="1"/>
-          <w:numId w:val="8"/>
-        </w:numPr>
-      </w:pPr>
-      <w:r>
-        <w:t>Implémentation</w:t>
-      </w:r>
-    </w:p>
-    <w:p>
-      <w:pPr>
-        <w:pStyle w:val="Paragraphedeliste"/>
-        <w:numPr>
-          <w:ilvl w:val="1"/>
-          <w:numId w:val="8"/>
-        </w:numPr>
-      </w:pPr>
-      <w:r>
-        <w:t>Validation</w:t>
-      </w:r>
-    </w:p>
-    <w:p>
-      <w:pPr>
-        <w:pStyle w:val="Paragraphedeliste"/>
-        <w:numPr>
-          <w:ilvl w:val="0"/>
-          <w:numId w:val="8"/>
-        </w:numPr>
-      </w:pPr>
-      <w:r>
-        <w:t xml:space="preserve">Les </w:t>
-      </w:r>
-      <w:r>
-        <w:t>documents de gestion</w:t>
-      </w:r>
-      <w:bookmarkStart w:id="9" w:name="_GoBack"/>
-      <w:bookmarkEnd w:id="9"/>
-    </w:p>
-    <w:p>
-      <w:pPr>
-        <w:pStyle w:val="Paragraphedeliste"/>
-        <w:numPr>
-          <w:ilvl w:val="1"/>
-          <w:numId w:val="8"/>
-        </w:numPr>
-      </w:pPr>
-      <w:r>
         <w:t>Planning</w:t>
       </w:r>
-    </w:p>
-    <w:p>
-      <w:pPr>
-        <w:pStyle w:val="Paragraphedeliste"/>
-        <w:numPr>
-          <w:ilvl w:val="1"/>
-          <w:numId w:val="8"/>
-        </w:numPr>
-      </w:pPr>
-      <w:r>
-        <w:t>PV des séances</w:t>
-      </w:r>
-    </w:p>
-    <w:p>
-      <w:pPr>
-        <w:pStyle w:val="Paragraphedeliste"/>
-        <w:numPr>
-          <w:ilvl w:val="1"/>
-          <w:numId w:val="8"/>
-        </w:numPr>
-      </w:pPr>
-      <w:r>
-        <w:t>Discussions avec le client</w:t>
-      </w:r>
-    </w:p>
-    <w:p>
-      <w:pPr>
-        <w:pStyle w:val="Paragraphedeliste"/>
-        <w:numPr>
-          <w:ilvl w:val="0"/>
-          <w:numId w:val="8"/>
-        </w:numPr>
-      </w:pPr>
-      <w:r>
-        <w:t>Le produit développé</w:t>
-      </w:r>
-    </w:p>
-    <w:p>
-      <w:pPr>
-        <w:pStyle w:val="Titre1"/>
-      </w:pPr>
-      <w:bookmarkStart w:id="10" w:name="_Toc507427610"/>
-      <w:r>
-        <w:t>Planning</w:t>
-      </w:r>
       <w:bookmarkEnd w:id="10"/>
+    </w:p>
+    <w:p>
+      <w:proofErr w:type="spellStart"/>
+      <w:r>
+        <w:t>CI-dessous</w:t>
+      </w:r>
+      <w:proofErr w:type="spellEnd"/>
+      <w:r>
+        <w:t xml:space="preserve">, la planification du projet. Ce planning est </w:t>
+      </w:r>
+      <w:proofErr w:type="gramStart"/>
+      <w:r>
+        <w:t>va</w:t>
+      </w:r>
+      <w:proofErr w:type="gramEnd"/>
+      <w:r>
+        <w:t xml:space="preserve"> évoluer en fonction des premières parties de l’analyse car ce sont ces parties qui vont nous permettre d’identifier correctement les tâches d’implémentation.</w:t>
+      </w:r>
+    </w:p>
+    <w:p>
+      <w:pPr>
+        <w:pStyle w:val="Pardeliste"/>
+      </w:pPr>
+      <w:r>
+        <w:rPr>
+          <w:noProof/>
+          <w:lang w:val="fr-FR" w:eastAsia="zh-CN"/>
+        </w:rPr>
+        <w:drawing>
+          <wp:inline distT="0" distB="0" distL="0" distR="0" wp14:anchorId="72FE2F90" wp14:editId="75E3637B">
+            <wp:extent cx="8890000" cy="2908300"/>
+            <wp:effectExtent l="0" t="0" r="0" b="12700"/>
+            <wp:docPr id="2" name="Image 2" descr="../../../../../../../Capture%20d’écran%202018-02-27%20à%2015.27."/>
+            <wp:cNvGraphicFramePr>
+              <a:graphicFrameLocks xmlns:a="http://schemas.openxmlformats.org/drawingml/2006/main" noChangeAspect="1"/>
+            </wp:cNvGraphicFramePr>
+            <a:graphic xmlns:a="http://schemas.openxmlformats.org/drawingml/2006/main">
+              <a:graphicData uri="http://schemas.openxmlformats.org/drawingml/2006/picture">
+                <pic:pic xmlns:pic="http://schemas.openxmlformats.org/drawingml/2006/picture">
+                  <pic:nvPicPr>
+                    <pic:cNvPr id="0" name="Picture 5" descr="../../../../../../../Capture%20d’écran%202018-02-27%20à%2015.27."/>
+                    <pic:cNvPicPr>
+                      <a:picLocks noChangeAspect="1" noChangeArrowheads="1"/>
+                    </pic:cNvPicPr>
+                  </pic:nvPicPr>
+                  <pic:blipFill>
+                    <a:blip r:embed="rId10" cstate="print">
+                      <a:extLst>
+                        <a:ext uri="{28A0092B-C50C-407E-A947-70E740481C1C}">
+                          <a14:useLocalDpi xmlns:a14="http://schemas.microsoft.com/office/drawing/2010/main" val="0"/>
+                        </a:ext>
+                      </a:extLst>
+                    </a:blip>
+                    <a:srcRect/>
+                    <a:stretch>
+                      <a:fillRect/>
+                    </a:stretch>
+                  </pic:blipFill>
+                  <pic:spPr bwMode="auto">
+                    <a:xfrm>
+                      <a:off x="0" y="0"/>
+                      <a:ext cx="8890000" cy="2908300"/>
+                    </a:xfrm>
+                    <a:prstGeom prst="rect">
+                      <a:avLst/>
+                    </a:prstGeom>
+                    <a:noFill/>
+                    <a:ln>
+                      <a:noFill/>
+                    </a:ln>
+                  </pic:spPr>
+                </pic:pic>
+              </a:graphicData>
+            </a:graphic>
+          </wp:inline>
+        </w:drawing>
+      </w:r>
     </w:p>
     <w:sectPr>
       <w:pgSz w:w="16838" w:h="11906" w:orient="landscape"/>
@@ -2458,7 +2548,7 @@
 </file>
 
 <file path=word/endnotes.xml><?xml version="1.0" encoding="utf-8"?>
-<w:endnotes xmlns:wpc="http://schemas.microsoft.com/office/word/2010/wordprocessingCanvas" xmlns:mc="http://schemas.openxmlformats.org/markup-compatibility/2006" xmlns:o="urn:schemas-microsoft-com:office:office" xmlns:r="http://schemas.openxmlformats.org/officeDocument/2006/relationships" xmlns:m="http://schemas.openxmlformats.org/officeDocument/2006/math" xmlns:v="urn:schemas-microsoft-com:vml" xmlns:wp14="http://schemas.microsoft.com/office/word/2010/wordprocessingDrawing" xmlns:wp="http://schemas.openxmlformats.org/drawingml/2006/wordprocessingDrawing" xmlns:w10="urn:schemas-microsoft-com:office:word" xmlns:w="http://schemas.openxmlformats.org/wordprocessingml/2006/main" xmlns:w14="http://schemas.microsoft.com/office/word/2010/wordml" xmlns:w15="http://schemas.microsoft.com/office/word/2012/wordml" xmlns:wpg="http://schemas.microsoft.com/office/word/2010/wordprocessingGroup" xmlns:wpi="http://schemas.microsoft.com/office/word/2010/wordprocessingInk" xmlns:wne="http://schemas.microsoft.com/office/word/2006/wordml" xmlns:wps="http://schemas.microsoft.com/office/word/2010/wordprocessingShape" mc:Ignorable="w14 w15 wp14">
+<w:endnotes xmlns:wpc="http://schemas.microsoft.com/office/word/2010/wordprocessingCanvas" xmlns:mo="http://schemas.microsoft.com/office/mac/office/2008/main" xmlns:mc="http://schemas.openxmlformats.org/markup-compatibility/2006" xmlns:mv="urn:schemas-microsoft-com:mac:vml" xmlns:o="urn:schemas-microsoft-com:office:office" xmlns:r="http://schemas.openxmlformats.org/officeDocument/2006/relationships" xmlns:m="http://schemas.openxmlformats.org/officeDocument/2006/math" xmlns:v="urn:schemas-microsoft-com:vml" xmlns:wp14="http://schemas.microsoft.com/office/word/2010/wordprocessingDrawing" xmlns:wp="http://schemas.openxmlformats.org/drawingml/2006/wordprocessingDrawing" xmlns:w10="urn:schemas-microsoft-com:office:word" xmlns:w="http://schemas.openxmlformats.org/wordprocessingml/2006/main" xmlns:w14="http://schemas.microsoft.com/office/word/2010/wordml" xmlns:w15="http://schemas.microsoft.com/office/word/2012/wordml" xmlns:wpg="http://schemas.microsoft.com/office/word/2010/wordprocessingGroup" xmlns:wpi="http://schemas.microsoft.com/office/word/2010/wordprocessingInk" xmlns:wne="http://schemas.microsoft.com/office/word/2006/wordml" xmlns:wps="http://schemas.microsoft.com/office/word/2010/wordprocessingShape" mc:Ignorable="w14 w15 wp14">
   <w:endnote w:type="separator" w:id="-1">
     <w:p>
       <w:pPr>
@@ -2483,7 +2573,7 @@
 </file>
 
 <file path=word/footnotes.xml><?xml version="1.0" encoding="utf-8"?>
-<w:footnotes xmlns:wpc="http://schemas.microsoft.com/office/word/2010/wordprocessingCanvas" xmlns:mc="http://schemas.openxmlformats.org/markup-compatibility/2006" xmlns:o="urn:schemas-microsoft-com:office:office" xmlns:r="http://schemas.openxmlformats.org/officeDocument/2006/relationships" xmlns:m="http://schemas.openxmlformats.org/officeDocument/2006/math" xmlns:v="urn:schemas-microsoft-com:vml" xmlns:wp14="http://schemas.microsoft.com/office/word/2010/wordprocessingDrawing" xmlns:wp="http://schemas.openxmlformats.org/drawingml/2006/wordprocessingDrawing" xmlns:w10="urn:schemas-microsoft-com:office:word" xmlns:w="http://schemas.openxmlformats.org/wordprocessingml/2006/main" xmlns:w14="http://schemas.microsoft.com/office/word/2010/wordml" xmlns:w15="http://schemas.microsoft.com/office/word/2012/wordml" xmlns:wpg="http://schemas.microsoft.com/office/word/2010/wordprocessingGroup" xmlns:wpi="http://schemas.microsoft.com/office/word/2010/wordprocessingInk" xmlns:wne="http://schemas.microsoft.com/office/word/2006/wordml" xmlns:wps="http://schemas.microsoft.com/office/word/2010/wordprocessingShape" mc:Ignorable="w14 w15 wp14">
+<w:footnotes xmlns:wpc="http://schemas.microsoft.com/office/word/2010/wordprocessingCanvas" xmlns:mo="http://schemas.microsoft.com/office/mac/office/2008/main" xmlns:mc="http://schemas.openxmlformats.org/markup-compatibility/2006" xmlns:mv="urn:schemas-microsoft-com:mac:vml" xmlns:o="urn:schemas-microsoft-com:office:office" xmlns:r="http://schemas.openxmlformats.org/officeDocument/2006/relationships" xmlns:m="http://schemas.openxmlformats.org/officeDocument/2006/math" xmlns:v="urn:schemas-microsoft-com:vml" xmlns:wp14="http://schemas.microsoft.com/office/word/2010/wordprocessingDrawing" xmlns:wp="http://schemas.openxmlformats.org/drawingml/2006/wordprocessingDrawing" xmlns:w10="urn:schemas-microsoft-com:office:word" xmlns:w="http://schemas.openxmlformats.org/wordprocessingml/2006/main" xmlns:w14="http://schemas.microsoft.com/office/word/2010/wordml" xmlns:w15="http://schemas.microsoft.com/office/word/2012/wordml" xmlns:wpg="http://schemas.microsoft.com/office/word/2010/wordprocessingGroup" xmlns:wpi="http://schemas.microsoft.com/office/word/2010/wordprocessingInk" xmlns:wne="http://schemas.microsoft.com/office/word/2006/wordml" xmlns:wps="http://schemas.microsoft.com/office/word/2010/wordprocessingShape" mc:Ignorable="w14 w15 wp14">
   <w:footnote w:type="separator" w:id="-1">
     <w:p>
       <w:pPr>
@@ -2508,7 +2598,7 @@
 </file>
 
 <file path=word/numbering.xml><?xml version="1.0" encoding="utf-8"?>
-<w:numbering xmlns:wpc="http://schemas.microsoft.com/office/word/2010/wordprocessingCanvas" xmlns:mc="http://schemas.openxmlformats.org/markup-compatibility/2006" xmlns:o="urn:schemas-microsoft-com:office:office" xmlns:r="http://schemas.openxmlformats.org/officeDocument/2006/relationships" xmlns:m="http://schemas.openxmlformats.org/officeDocument/2006/math" xmlns:v="urn:schemas-microsoft-com:vml" xmlns:wp14="http://schemas.microsoft.com/office/word/2010/wordprocessingDrawing" xmlns:wp="http://schemas.openxmlformats.org/drawingml/2006/wordprocessingDrawing" xmlns:w10="urn:schemas-microsoft-com:office:word" xmlns:w="http://schemas.openxmlformats.org/wordprocessingml/2006/main" xmlns:w14="http://schemas.microsoft.com/office/word/2010/wordml" xmlns:w15="http://schemas.microsoft.com/office/word/2012/wordml" xmlns:wpg="http://schemas.microsoft.com/office/word/2010/wordprocessingGroup" xmlns:wpi="http://schemas.microsoft.com/office/word/2010/wordprocessingInk" xmlns:wne="http://schemas.microsoft.com/office/word/2006/wordml" xmlns:wps="http://schemas.microsoft.com/office/word/2010/wordprocessingShape" mc:Ignorable="w14 w15 wp14">
+<w:numbering xmlns:wpc="http://schemas.microsoft.com/office/word/2010/wordprocessingCanvas" xmlns:mo="http://schemas.microsoft.com/office/mac/office/2008/main" xmlns:mc="http://schemas.openxmlformats.org/markup-compatibility/2006" xmlns:mv="urn:schemas-microsoft-com:mac:vml" xmlns:o="urn:schemas-microsoft-com:office:office" xmlns:r="http://schemas.openxmlformats.org/officeDocument/2006/relationships" xmlns:m="http://schemas.openxmlformats.org/officeDocument/2006/math" xmlns:v="urn:schemas-microsoft-com:vml" xmlns:wp14="http://schemas.microsoft.com/office/word/2010/wordprocessingDrawing" xmlns:wp="http://schemas.openxmlformats.org/drawingml/2006/wordprocessingDrawing" xmlns:w10="urn:schemas-microsoft-com:office:word" xmlns:w="http://schemas.openxmlformats.org/wordprocessingml/2006/main" xmlns:w14="http://schemas.microsoft.com/office/word/2010/wordml" xmlns:w15="http://schemas.microsoft.com/office/word/2012/wordml" xmlns:wpg="http://schemas.microsoft.com/office/word/2010/wordprocessingGroup" xmlns:wpi="http://schemas.microsoft.com/office/word/2010/wordprocessingInk" xmlns:wne="http://schemas.microsoft.com/office/word/2006/wordml" xmlns:wps="http://schemas.microsoft.com/office/word/2010/wordprocessingShape" mc:Ignorable="w14 w15 wp14">
   <w:abstractNum w:abstractNumId="0">
     <w:nsid w:val="08E15C10"/>
     <w:multiLevelType w:val="hybridMultilevel"/>
@@ -3573,7 +3663,7 @@
       </w:pPr>
     </w:pPrDefault>
   </w:docDefaults>
-  <w:latentStyles w:defLockedState="0" w:defUIPriority="99" w:defSemiHidden="0" w:defUnhideWhenUsed="0" w:defQFormat="0" w:count="371">
+  <w:latentStyles w:defLockedState="0" w:defUIPriority="99" w:defSemiHidden="0" w:defUnhideWhenUsed="0" w:defQFormat="0" w:count="382">
     <w:lsdException w:name="Normal" w:uiPriority="0" w:qFormat="1"/>
     <w:lsdException w:name="heading 1" w:uiPriority="9" w:qFormat="1"/>
     <w:lsdException w:name="heading 2" w:semiHidden="1" w:uiPriority="9" w:unhideWhenUsed="1" w:qFormat="1"/>
@@ -3679,7 +3769,6 @@
     <w:lsdException w:name="HTML Sample" w:semiHidden="1" w:unhideWhenUsed="1"/>
     <w:lsdException w:name="HTML Typewriter" w:semiHidden="1" w:unhideWhenUsed="1"/>
     <w:lsdException w:name="HTML Variable" w:semiHidden="1" w:unhideWhenUsed="1"/>
-    <w:lsdException w:name="Normal Table" w:semiHidden="1" w:unhideWhenUsed="1"/>
     <w:lsdException w:name="annotation subject" w:semiHidden="1" w:unhideWhenUsed="1"/>
     <w:lsdException w:name="No List" w:semiHidden="1" w:unhideWhenUsed="1"/>
     <w:lsdException w:name="Outline List 1" w:semiHidden="1" w:unhideWhenUsed="1"/>
@@ -3725,11 +3814,9 @@
     <w:lsdException w:name="Table Subtle 1" w:semiHidden="1" w:unhideWhenUsed="1"/>
     <w:lsdException w:name="Table Subtle 2" w:semiHidden="1" w:unhideWhenUsed="1"/>
     <w:lsdException w:name="Table Web 1" w:semiHidden="1" w:unhideWhenUsed="1"/>
-    <w:lsdException w:name="Table Web 2" w:semiHidden="1" w:unhideWhenUsed="1"/>
     <w:lsdException w:name="Table Web 3" w:semiHidden="1" w:unhideWhenUsed="1"/>
     <w:lsdException w:name="Balloon Text" w:semiHidden="1" w:unhideWhenUsed="1"/>
     <w:lsdException w:name="Table Grid" w:uiPriority="0"/>
-    <w:lsdException w:name="Table Theme" w:semiHidden="1" w:unhideWhenUsed="1"/>
     <w:lsdException w:name="Placeholder Text" w:semiHidden="1"/>
     <w:lsdException w:name="No Spacing" w:uiPriority="1" w:qFormat="1"/>
     <w:lsdException w:name="Light Shading" w:uiPriority="60"/>
@@ -3945,6 +4032,8 @@
     <w:lsdException w:name="List Table 5 Dark Accent 6" w:uiPriority="50"/>
     <w:lsdException w:name="List Table 6 Colorful Accent 6" w:uiPriority="51"/>
     <w:lsdException w:name="List Table 7 Colorful Accent 6" w:uiPriority="52"/>
+    <w:lsdException w:name="Mention" w:semiHidden="1" w:unhideWhenUsed="1"/>
+    <w:lsdException w:name="Smart Hyperlink" w:semiHidden="1" w:unhideWhenUsed="1"/>
   </w:latentStyles>
   <w:style w:type="paragraph" w:default="1" w:styleId="Normal">
     <w:name w:val="Normal"/>
@@ -4098,7 +4187,7 @@
       <w:szCs w:val="26"/>
     </w:rPr>
   </w:style>
-  <w:style w:type="paragraph" w:styleId="Paragraphedeliste">
+  <w:style w:type="paragraph" w:styleId="Pardeliste">
     <w:name w:val="List Paragraph"/>
     <w:basedOn w:val="Normal"/>
     <w:uiPriority w:val="34"/>
@@ -4608,7 +4697,7 @@
 </file>
 
 <file path=customXml/itemProps1.xml><?xml version="1.0" encoding="utf-8"?>
-<ds:datastoreItem xmlns:ds="http://schemas.openxmlformats.org/officeDocument/2006/customXml" ds:itemID="{5B9EE088-0011-4305-A1A0-B18B66981009}">
+<ds:datastoreItem xmlns:ds="http://schemas.openxmlformats.org/officeDocument/2006/customXml" ds:itemID="{93A59594-04C9-5B43-BE65-F77C297963FB}">
   <ds:schemaRefs>
     <ds:schemaRef ds:uri="http://schemas.openxmlformats.org/officeDocument/2006/bibliography"/>
   </ds:schemaRefs>

</xml_diff>